<commit_message>
updated PS1 for 2024
</commit_message>
<xml_diff>
--- a/PS1_AirborneFraction/588a1_airborne_fraction.docx
+++ b/PS1_AirborneFraction/588a1_airborne_fraction.docx
@@ -1,6 +1,6 @@
 
 <file path=word/document.xml><?xml version="1.0" encoding="utf-8"?>
-<w:document xmlns:wpc="http://schemas.microsoft.com/office/word/2010/wordprocessingCanvas" xmlns:cx="http://schemas.microsoft.com/office/drawing/2014/chartex" xmlns:cx1="http://schemas.microsoft.com/office/drawing/2015/9/8/chartex" xmlns:cx2="http://schemas.microsoft.com/office/drawing/2015/10/21/chartex" xmlns:cx3="http://schemas.microsoft.com/office/drawing/2016/5/9/chartex" xmlns:cx4="http://schemas.microsoft.com/office/drawing/2016/5/10/chartex" xmlns:cx5="http://schemas.microsoft.com/office/drawing/2016/5/11/chartex" xmlns:cx6="http://schemas.microsoft.com/office/drawing/2016/5/12/chartex" xmlns:cx7="http://schemas.microsoft.com/office/drawing/2016/5/13/chartex" xmlns:cx8="http://schemas.microsoft.com/office/drawing/2016/5/14/chartex" xmlns:mc="http://schemas.openxmlformats.org/markup-compatibility/2006" xmlns:aink="http://schemas.microsoft.com/office/drawing/2016/ink" xmlns:am3d="http://schemas.microsoft.com/office/drawing/2017/model3d" xmlns:o="urn:schemas-microsoft-com:office:office" xmlns:r="http://schemas.openxmlformats.org/officeDocument/2006/relationships" xmlns:m="http://schemas.openxmlformats.org/officeDocument/2006/math" xmlns:v="urn:schemas-microsoft-com:vml" xmlns:wp14="http://schemas.microsoft.com/office/word/2010/wordprocessingDrawing" xmlns:wp="http://schemas.openxmlformats.org/drawingml/2006/wordprocessingDrawing" xmlns:w10="urn:schemas-microsoft-com:office:word" xmlns:w="http://schemas.openxmlformats.org/wordprocessingml/2006/main" xmlns:w14="http://schemas.microsoft.com/office/word/2010/wordml" xmlns:w15="http://schemas.microsoft.com/office/word/2012/wordml" xmlns:w16cex="http://schemas.microsoft.com/office/word/2018/wordml/cex" xmlns:w16cid="http://schemas.microsoft.com/office/word/2016/wordml/cid" xmlns:w16="http://schemas.microsoft.com/office/word/2018/wordml" xmlns:w16sdtdh="http://schemas.microsoft.com/office/word/2020/wordml/sdtdatahash" xmlns:w16se="http://schemas.microsoft.com/office/word/2015/wordml/symex" xmlns:wpg="http://schemas.microsoft.com/office/word/2010/wordprocessingGroup" xmlns:wpi="http://schemas.microsoft.com/office/word/2010/wordprocessingInk" xmlns:wne="http://schemas.microsoft.com/office/word/2006/wordml" xmlns:wps="http://schemas.microsoft.com/office/word/2010/wordprocessingShape" mc:Ignorable="w14 w15 w16se w16cid w16 w16cex w16sdtdh wp14">
+<w:document xmlns:wpc="http://schemas.microsoft.com/office/word/2010/wordprocessingCanvas" xmlns:cx="http://schemas.microsoft.com/office/drawing/2014/chartex" xmlns:cx1="http://schemas.microsoft.com/office/drawing/2015/9/8/chartex" xmlns:cx2="http://schemas.microsoft.com/office/drawing/2015/10/21/chartex" xmlns:cx3="http://schemas.microsoft.com/office/drawing/2016/5/9/chartex" xmlns:cx4="http://schemas.microsoft.com/office/drawing/2016/5/10/chartex" xmlns:cx5="http://schemas.microsoft.com/office/drawing/2016/5/11/chartex" xmlns:cx6="http://schemas.microsoft.com/office/drawing/2016/5/12/chartex" xmlns:cx7="http://schemas.microsoft.com/office/drawing/2016/5/13/chartex" xmlns:cx8="http://schemas.microsoft.com/office/drawing/2016/5/14/chartex" xmlns:mc="http://schemas.openxmlformats.org/markup-compatibility/2006" xmlns:aink="http://schemas.microsoft.com/office/drawing/2016/ink" xmlns:am3d="http://schemas.microsoft.com/office/drawing/2017/model3d" xmlns:o="urn:schemas-microsoft-com:office:office" xmlns:oel="http://schemas.microsoft.com/office/2019/extlst" xmlns:r="http://schemas.openxmlformats.org/officeDocument/2006/relationships" xmlns:m="http://schemas.openxmlformats.org/officeDocument/2006/math" xmlns:v="urn:schemas-microsoft-com:vml" xmlns:wp14="http://schemas.microsoft.com/office/word/2010/wordprocessingDrawing" xmlns:wp="http://schemas.openxmlformats.org/drawingml/2006/wordprocessingDrawing" xmlns:w10="urn:schemas-microsoft-com:office:word" xmlns:w="http://schemas.openxmlformats.org/wordprocessingml/2006/main" xmlns:w14="http://schemas.microsoft.com/office/word/2010/wordml" xmlns:w15="http://schemas.microsoft.com/office/word/2012/wordml" xmlns:w16cex="http://schemas.microsoft.com/office/word/2018/wordml/cex" xmlns:w16cid="http://schemas.microsoft.com/office/word/2016/wordml/cid" xmlns:w16="http://schemas.microsoft.com/office/word/2018/wordml" xmlns:w16sdtdh="http://schemas.microsoft.com/office/word/2020/wordml/sdtdatahash" xmlns:w16se="http://schemas.microsoft.com/office/word/2015/wordml/symex" xmlns:wpg="http://schemas.microsoft.com/office/word/2010/wordprocessingGroup" xmlns:wpi="http://schemas.microsoft.com/office/word/2010/wordprocessingInk" xmlns:wne="http://schemas.microsoft.com/office/word/2006/wordml" xmlns:wps="http://schemas.microsoft.com/office/word/2010/wordprocessingShape" mc:Ignorable="w14 w15 w16se w16cid w16 w16cex w16sdtdh wp14">
   <w:body>
     <w:p>
       <w:r>
@@ -152,254 +152,337 @@
     </w:p>
     <w:p>
       <w:pPr>
-        <w:pStyle w:val="ListParagraph"/>
-        <w:numPr>
-          <w:ilvl w:val="0"/>
-          <w:numId w:val="1"/>
-        </w:numPr>
-        <w:rPr>
-          <w:rFonts w:cs="Times New Roman"/>
-        </w:rPr>
-      </w:pPr>
-      <w:r>
-        <w:t>Global Fossil Fuel Emissions 1750-2020</w:t>
-      </w:r>
-      <w:r>
-        <w:t xml:space="preserve"> from the Global Carbon Project</w:t>
-      </w:r>
-    </w:p>
-    <w:p>
-      <w:pPr>
-        <w:pStyle w:val="ListParagraph"/>
-        <w:numPr>
-          <w:ilvl w:val="1"/>
-          <w:numId w:val="1"/>
-        </w:numPr>
-        <w:rPr>
-          <w:rFonts w:ascii="Courier" w:hAnsi="Courier" w:cs="Courier New"/>
-          <w:sz w:val="20"/>
-          <w:szCs w:val="20"/>
-        </w:rPr>
-      </w:pPr>
-      <w:r>
-        <w:rPr>
-          <w:rFonts w:ascii="Courier" w:hAnsi="Courier" w:cs="Courier New"/>
-          <w:sz w:val="20"/>
-          <w:szCs w:val="20"/>
-        </w:rPr>
-        <w:t xml:space="preserve">Filename: </w:t>
-      </w:r>
-      <w:r>
-        <w:rPr>
-          <w:rFonts w:ascii="Courier" w:hAnsi="Courier" w:cs="Courier New"/>
-          <w:sz w:val="20"/>
-          <w:szCs w:val="20"/>
-        </w:rPr>
-        <w:t>GCB2021v34_MtCO2_flat</w:t>
-      </w:r>
-      <w:r>
-        <w:rPr>
-          <w:rFonts w:ascii="Courier" w:hAnsi="Courier" w:cs="Courier New"/>
-          <w:sz w:val="20"/>
-          <w:szCs w:val="20"/>
-        </w:rPr>
-        <w:t>.csv</w:t>
-      </w:r>
-    </w:p>
-    <w:p>
-      <w:pPr>
-        <w:pStyle w:val="ListParagraph"/>
-        <w:widowControl w:val="0"/>
-        <w:numPr>
-          <w:ilvl w:val="1"/>
-          <w:numId w:val="1"/>
-        </w:numPr>
+        <w:tabs>
+          <w:tab w:val="left" w:pos="560"/>
+          <w:tab w:val="left" w:pos="1120"/>
+          <w:tab w:val="left" w:pos="1680"/>
+          <w:tab w:val="left" w:pos="2240"/>
+          <w:tab w:val="left" w:pos="2800"/>
+          <w:tab w:val="left" w:pos="3360"/>
+          <w:tab w:val="left" w:pos="3920"/>
+          <w:tab w:val="left" w:pos="4480"/>
+          <w:tab w:val="left" w:pos="5040"/>
+          <w:tab w:val="left" w:pos="5600"/>
+          <w:tab w:val="left" w:pos="6160"/>
+          <w:tab w:val="left" w:pos="6720"/>
+        </w:tabs>
         <w:autoSpaceDE w:val="0"/>
         <w:autoSpaceDN w:val="0"/>
         <w:adjustRightInd w:val="0"/>
         <w:rPr>
-          <w:rFonts w:ascii="Courier" w:hAnsi="Courier" w:cs="Courier"/>
-          <w:color w:val="228B22"/>
-          <w:sz w:val="20"/>
-          <w:szCs w:val="20"/>
-        </w:rPr>
-      </w:pPr>
+          <w:rFonts w:eastAsiaTheme="minorEastAsia" w:cs="Helvetica"/>
+          <w:color w:val="0000FF"/>
+        </w:rPr>
+      </w:pPr>
+      <w:r>
+        <w:rPr>
+          <w:rFonts w:eastAsiaTheme="minorEastAsia" w:cs="Helvetica"/>
+          <w:color w:val="000000"/>
+        </w:rPr>
+        <w:t>Global Fossil Fuel Emissions 1750-202</w:t>
+      </w:r>
+      <w:r>
+        <w:rPr>
+          <w:rFonts w:eastAsiaTheme="minorEastAsia" w:cs="Helvetica"/>
+          <w:color w:val="000000"/>
+        </w:rPr>
+        <w:t>2</w:t>
+      </w:r>
+      <w:r>
+        <w:rPr>
+          <w:rFonts w:eastAsiaTheme="minorEastAsia" w:cs="Helvetica"/>
+          <w:color w:val="000000"/>
+        </w:rPr>
+        <w:t xml:space="preserve"> from the </w:t>
+      </w:r>
       <w:hyperlink r:id="rId7" w:history="1">
         <w:r>
           <w:rPr>
             <w:rStyle w:val="Hyperlink"/>
-            <w:rFonts w:ascii="Courier" w:hAnsi="Courier" w:cs="Courier"/>
-            <w:sz w:val="20"/>
-            <w:szCs w:val="20"/>
+            <w:rFonts w:eastAsiaTheme="minorEastAsia" w:cs="Helvetica"/>
           </w:rPr>
-          <w:t>https://doi.org/10.5281/zenodo.5569235</w:t>
+          <w:t>Global Carbon Project</w:t>
         </w:r>
       </w:hyperlink>
-      <w:r>
-        <w:rPr>
-          <w:rFonts w:ascii="Courier" w:hAnsi="Courier" w:cs="Courier"/>
-          <w:color w:val="228B22"/>
-          <w:sz w:val="20"/>
-          <w:szCs w:val="20"/>
-        </w:rPr>
-        <w:t xml:space="preserve"> </w:t>
-      </w:r>
-      <w:r>
-        <w:rPr>
-          <w:rFonts w:ascii="Courier" w:hAnsi="Courier" w:cs="Courier"/>
-          <w:color w:val="228B22"/>
-          <w:sz w:val="20"/>
-          <w:szCs w:val="20"/>
-        </w:rPr>
-        <w:t xml:space="preserve"> </w:t>
-      </w:r>
-    </w:p>
-    <w:p>
-      <w:pPr>
-        <w:pStyle w:val="ListParagraph"/>
-        <w:widowControl w:val="0"/>
-        <w:numPr>
-          <w:ilvl w:val="0"/>
-          <w:numId w:val="1"/>
-        </w:numPr>
+    </w:p>
+    <w:p>
+      <w:pPr>
+        <w:tabs>
+          <w:tab w:val="left" w:pos="560"/>
+          <w:tab w:val="left" w:pos="1120"/>
+          <w:tab w:val="left" w:pos="1680"/>
+          <w:tab w:val="left" w:pos="2240"/>
+          <w:tab w:val="left" w:pos="2800"/>
+          <w:tab w:val="left" w:pos="3360"/>
+          <w:tab w:val="left" w:pos="3920"/>
+          <w:tab w:val="left" w:pos="4480"/>
+          <w:tab w:val="left" w:pos="5040"/>
+          <w:tab w:val="left" w:pos="5600"/>
+          <w:tab w:val="left" w:pos="6160"/>
+          <w:tab w:val="left" w:pos="6720"/>
+        </w:tabs>
         <w:autoSpaceDE w:val="0"/>
         <w:autoSpaceDN w:val="0"/>
         <w:adjustRightInd w:val="0"/>
-        <w:rPr>
-          <w:rFonts w:ascii="Courier" w:hAnsi="Courier" w:cs="Times New Roman"/>
-        </w:rPr>
-      </w:pPr>
-      <w:r>
-        <w:t>Annual Mean CO</w:t>
-      </w:r>
-      <w:r>
-        <w:rPr>
-          <w:vertAlign w:val="subscript"/>
-        </w:rPr>
-        <w:t>2</w:t>
-      </w:r>
-      <w:r>
-        <w:t xml:space="preserve"> concentration at Mauna Loa</w:t>
-      </w:r>
-      <w:r>
-        <w:t xml:space="preserve"> 1959-20</w:t>
-      </w:r>
-      <w:r>
-        <w:t>20</w:t>
-      </w:r>
-    </w:p>
-    <w:p>
-      <w:pPr>
-        <w:pStyle w:val="ListParagraph"/>
-        <w:widowControl w:val="0"/>
-        <w:numPr>
-          <w:ilvl w:val="1"/>
-          <w:numId w:val="1"/>
-        </w:numPr>
+        <w:ind w:left="560"/>
+        <w:rPr>
+          <w:rFonts w:ascii="Courier New" w:eastAsiaTheme="minorEastAsia" w:hAnsi="Courier New" w:cs="Courier New"/>
+          <w:sz w:val="20"/>
+          <w:szCs w:val="20"/>
+        </w:rPr>
+      </w:pPr>
+      <w:r>
+        <w:rPr>
+          <w:rFonts w:ascii="Courier New" w:eastAsiaTheme="minorEastAsia" w:hAnsi="Courier New" w:cs="Courier New"/>
+          <w:sz w:val="20"/>
+          <w:szCs w:val="20"/>
+        </w:rPr>
+        <w:t>o</w:t>
+      </w:r>
+      <w:r>
+        <w:rPr>
+          <w:rFonts w:ascii="Arial" w:eastAsiaTheme="minorEastAsia" w:hAnsi="Arial" w:cs="Arial"/>
+          <w:sz w:val="20"/>
+          <w:szCs w:val="20"/>
+        </w:rPr>
+        <w:t xml:space="preserve"> </w:t>
+      </w:r>
+      <w:r>
+        <w:rPr>
+          <w:rFonts w:ascii="Courier New" w:eastAsiaTheme="minorEastAsia" w:hAnsi="Courier New" w:cs="Courier New"/>
+          <w:sz w:val="20"/>
+          <w:szCs w:val="20"/>
+        </w:rPr>
+        <w:t xml:space="preserve">Filename: </w:t>
+      </w:r>
+      <w:r>
+        <w:rPr>
+          <w:rFonts w:ascii="Courier New" w:eastAsiaTheme="minorEastAsia" w:hAnsi="Courier New" w:cs="Courier New"/>
+          <w:sz w:val="20"/>
+          <w:szCs w:val="20"/>
+        </w:rPr>
+        <w:t>National_Fossil_Carbon_Emissions_2023v1.0.xlsx</w:t>
+      </w:r>
+    </w:p>
+    <w:p>
+      <w:pPr>
+        <w:tabs>
+          <w:tab w:val="left" w:pos="560"/>
+          <w:tab w:val="left" w:pos="1120"/>
+          <w:tab w:val="left" w:pos="1680"/>
+          <w:tab w:val="left" w:pos="2240"/>
+          <w:tab w:val="left" w:pos="2800"/>
+          <w:tab w:val="left" w:pos="3360"/>
+          <w:tab w:val="left" w:pos="3920"/>
+          <w:tab w:val="left" w:pos="4480"/>
+          <w:tab w:val="left" w:pos="5040"/>
+          <w:tab w:val="left" w:pos="5600"/>
+          <w:tab w:val="left" w:pos="6160"/>
+          <w:tab w:val="left" w:pos="6720"/>
+        </w:tabs>
         <w:autoSpaceDE w:val="0"/>
         <w:autoSpaceDN w:val="0"/>
         <w:adjustRightInd w:val="0"/>
-        <w:rPr>
-          <w:rFonts w:ascii="Courier" w:eastAsiaTheme="minorEastAsia" w:hAnsi="Courier" w:cs="Courier New"/>
+        <w:ind w:left="560"/>
+        <w:rPr>
+          <w:rFonts w:ascii="Courier New" w:eastAsiaTheme="minorEastAsia" w:hAnsi="Courier New" w:cs="Courier New"/>
           <w:sz w:val="20"/>
           <w:szCs w:val="20"/>
         </w:rPr>
       </w:pPr>
       <w:r>
         <w:rPr>
-          <w:rFonts w:ascii="Courier" w:eastAsiaTheme="minorEastAsia" w:hAnsi="Courier" w:cs="Courier New"/>
+          <w:rFonts w:ascii="Courier New" w:eastAsiaTheme="minorEastAsia" w:hAnsi="Courier New" w:cs="Courier New"/>
           <w:sz w:val="20"/>
           <w:szCs w:val="20"/>
         </w:rPr>
-        <w:t xml:space="preserve">Filename: </w:t>
-      </w:r>
-      <w:r>
-        <w:rPr>
-          <w:rFonts w:ascii="Courier" w:eastAsiaTheme="minorEastAsia" w:hAnsi="Courier" w:cs="Courier New"/>
+        <w:t>o</w:t>
+      </w:r>
+      <w:r>
+        <w:rPr>
+          <w:rFonts w:ascii="Arial" w:eastAsiaTheme="minorEastAsia" w:hAnsi="Arial" w:cs="Arial"/>
           <w:sz w:val="20"/>
           <w:szCs w:val="20"/>
         </w:rPr>
-        <w:t>co2_annmean_mlo.txt</w:t>
-      </w:r>
-    </w:p>
-    <w:p>
-      <w:pPr>
-        <w:pStyle w:val="ListParagraph"/>
-        <w:widowControl w:val="0"/>
-        <w:numPr>
-          <w:ilvl w:val="1"/>
-          <w:numId w:val="1"/>
-        </w:numPr>
+        <w:t xml:space="preserve"> </w:t>
+      </w:r>
+      <w:r>
+        <w:rPr>
+          <w:rFonts w:ascii="Courier New" w:eastAsiaTheme="minorEastAsia" w:hAnsi="Courier New" w:cs="Courier New"/>
+          <w:sz w:val="20"/>
+          <w:szCs w:val="20"/>
+        </w:rPr>
+        <w:t>https://globalcarbonbudgetdata.org/downloads/latest-data/National_Fossil_Carbon_Emissions_2023v1.0.xlsx</w:t>
+      </w:r>
+    </w:p>
+    <w:p>
+      <w:pPr>
+        <w:tabs>
+          <w:tab w:val="left" w:pos="560"/>
+          <w:tab w:val="left" w:pos="1120"/>
+          <w:tab w:val="left" w:pos="1680"/>
+          <w:tab w:val="left" w:pos="2240"/>
+          <w:tab w:val="left" w:pos="2800"/>
+          <w:tab w:val="left" w:pos="3360"/>
+          <w:tab w:val="left" w:pos="3920"/>
+          <w:tab w:val="left" w:pos="4480"/>
+          <w:tab w:val="left" w:pos="5040"/>
+          <w:tab w:val="left" w:pos="5600"/>
+          <w:tab w:val="left" w:pos="6160"/>
+          <w:tab w:val="left" w:pos="6720"/>
+        </w:tabs>
         <w:autoSpaceDE w:val="0"/>
         <w:autoSpaceDN w:val="0"/>
         <w:adjustRightInd w:val="0"/>
         <w:rPr>
-          <w:rStyle w:val="Hyperlink"/>
-          <w:rFonts w:ascii="Courier" w:eastAsiaTheme="minorEastAsia" w:hAnsi="Courier" w:cs="Times New Roman"/>
-          <w:color w:val="auto"/>
-          <w:sz w:val="20"/>
-          <w:szCs w:val="20"/>
-          <w:u w:val="none"/>
-        </w:rPr>
-      </w:pPr>
-      <w:hyperlink r:id="rId8" w:history="1">
-        <w:r>
-          <w:rPr>
-            <w:rStyle w:val="Hyperlink"/>
-            <w:rFonts w:ascii="Courier" w:eastAsiaTheme="minorEastAsia" w:hAnsi="Courier" w:cs="Times New Roman"/>
-            <w:sz w:val="20"/>
-            <w:szCs w:val="20"/>
-          </w:rPr>
-          <w:t>https://gml.noaa.gov/ccgg/trends/data.html</w:t>
-        </w:r>
-      </w:hyperlink>
-      <w:r>
-        <w:rPr>
-          <w:rStyle w:val="Hyperlink"/>
-          <w:rFonts w:ascii="Courier" w:eastAsiaTheme="minorEastAsia" w:hAnsi="Courier" w:cs="Times New Roman"/>
-          <w:color w:val="auto"/>
-          <w:sz w:val="20"/>
-          <w:szCs w:val="20"/>
-          <w:u w:val="none"/>
+          <w:rFonts w:eastAsiaTheme="minorEastAsia" w:cs="Helvetica"/>
+        </w:rPr>
+      </w:pPr>
+      <w:r>
+        <w:rPr>
+          <w:rFonts w:eastAsiaTheme="minorEastAsia" w:cs="Helvetica"/>
+        </w:rPr>
+        <w:t>•</w:t>
+      </w:r>
+      <w:r>
+        <w:rPr>
+          <w:rFonts w:eastAsiaTheme="minorEastAsia" w:cs="Arial"/>
         </w:rPr>
         <w:t xml:space="preserve"> </w:t>
       </w:r>
-    </w:p>
-    <w:p>
-      <w:pPr>
-        <w:pStyle w:val="ListParagraph"/>
-        <w:widowControl w:val="0"/>
-        <w:numPr>
-          <w:ilvl w:val="1"/>
-          <w:numId w:val="1"/>
-        </w:numPr>
+      <w:r>
+        <w:rPr>
+          <w:rFonts w:eastAsiaTheme="minorEastAsia" w:cs="Helvetica"/>
+        </w:rPr>
+        <w:t>Annual Mean CO</w:t>
+      </w:r>
+      <w:r>
+        <w:rPr>
+          <w:rFonts w:eastAsiaTheme="minorEastAsia" w:cs="Helvetica"/>
+          <w:sz w:val="16"/>
+          <w:szCs w:val="16"/>
+        </w:rPr>
+        <w:t>2</w:t>
+      </w:r>
+      <w:r>
+        <w:rPr>
+          <w:rFonts w:eastAsiaTheme="minorEastAsia" w:cs="Helvetica"/>
+        </w:rPr>
+        <w:t xml:space="preserve"> concentration at Mauna Loa 1959-202</w:t>
+      </w:r>
+      <w:r>
+        <w:rPr>
+          <w:rFonts w:eastAsiaTheme="minorEastAsia" w:cs="Helvetica"/>
+        </w:rPr>
+        <w:t>2</w:t>
+      </w:r>
+      <w:r>
+        <w:rPr>
+          <w:rFonts w:eastAsiaTheme="minorEastAsia" w:cs="Helvetica"/>
+        </w:rPr>
+        <w:t xml:space="preserve"> reported by NOAA</w:t>
+      </w:r>
+    </w:p>
+    <w:p>
+      <w:pPr>
+        <w:tabs>
+          <w:tab w:val="left" w:pos="560"/>
+          <w:tab w:val="left" w:pos="1120"/>
+          <w:tab w:val="left" w:pos="1680"/>
+          <w:tab w:val="left" w:pos="2240"/>
+          <w:tab w:val="left" w:pos="2800"/>
+          <w:tab w:val="left" w:pos="3360"/>
+          <w:tab w:val="left" w:pos="3920"/>
+          <w:tab w:val="left" w:pos="4480"/>
+          <w:tab w:val="left" w:pos="5040"/>
+          <w:tab w:val="left" w:pos="5600"/>
+          <w:tab w:val="left" w:pos="6160"/>
+          <w:tab w:val="left" w:pos="6720"/>
+        </w:tabs>
         <w:autoSpaceDE w:val="0"/>
         <w:autoSpaceDN w:val="0"/>
         <w:adjustRightInd w:val="0"/>
-        <w:rPr>
-          <w:rFonts w:ascii="Courier" w:eastAsiaTheme="minorEastAsia" w:hAnsi="Courier" w:cs="Times New Roman"/>
+        <w:ind w:left="560"/>
+        <w:rPr>
+          <w:rFonts w:ascii="Courier New" w:eastAsiaTheme="minorEastAsia" w:hAnsi="Courier New" w:cs="Courier New"/>
           <w:sz w:val="20"/>
           <w:szCs w:val="20"/>
         </w:rPr>
       </w:pPr>
-      <w:hyperlink r:id="rId9" w:history="1">
-        <w:r>
-          <w:rPr>
-            <w:rStyle w:val="Hyperlink"/>
-            <w:rFonts w:ascii="Courier" w:eastAsiaTheme="minorEastAsia" w:hAnsi="Courier" w:cs="Times New Roman"/>
-            <w:sz w:val="20"/>
-            <w:szCs w:val="20"/>
-          </w:rPr>
-          <w:t>https://gml.noaa.gov/webdata/ccgg/trends/co2/co2_annmean_mlo.txt</w:t>
-        </w:r>
-      </w:hyperlink>
-      <w:r>
-        <w:rPr>
-          <w:rFonts w:ascii="Courier" w:eastAsiaTheme="minorEastAsia" w:hAnsi="Courier" w:cs="Times New Roman"/>
+      <w:r>
+        <w:rPr>
+          <w:rFonts w:ascii="Courier New" w:eastAsiaTheme="minorEastAsia" w:hAnsi="Courier New" w:cs="Courier New"/>
           <w:sz w:val="20"/>
           <w:szCs w:val="20"/>
         </w:rPr>
+        <w:t>o</w:t>
+      </w:r>
+      <w:r>
+        <w:rPr>
+          <w:rFonts w:ascii="Arial" w:eastAsiaTheme="minorEastAsia" w:hAnsi="Arial" w:cs="Arial"/>
+          <w:sz w:val="20"/>
+          <w:szCs w:val="20"/>
+        </w:rPr>
         <w:t xml:space="preserve"> </w:t>
+      </w:r>
+      <w:r>
+        <w:rPr>
+          <w:rFonts w:ascii="Courier New" w:eastAsiaTheme="minorEastAsia" w:hAnsi="Courier New" w:cs="Courier New"/>
+          <w:sz w:val="20"/>
+          <w:szCs w:val="20"/>
+        </w:rPr>
+        <w:t>Filename: co2_annmean_mlo.txt</w:t>
+      </w:r>
+    </w:p>
+    <w:p>
+      <w:pPr>
+        <w:tabs>
+          <w:tab w:val="left" w:pos="560"/>
+          <w:tab w:val="left" w:pos="1120"/>
+          <w:tab w:val="left" w:pos="1680"/>
+          <w:tab w:val="left" w:pos="2240"/>
+          <w:tab w:val="left" w:pos="2800"/>
+          <w:tab w:val="left" w:pos="3360"/>
+          <w:tab w:val="left" w:pos="3920"/>
+          <w:tab w:val="left" w:pos="4480"/>
+          <w:tab w:val="left" w:pos="5040"/>
+          <w:tab w:val="left" w:pos="5600"/>
+          <w:tab w:val="left" w:pos="6160"/>
+          <w:tab w:val="left" w:pos="6720"/>
+        </w:tabs>
+        <w:autoSpaceDE w:val="0"/>
+        <w:autoSpaceDN w:val="0"/>
+        <w:adjustRightInd w:val="0"/>
+        <w:ind w:left="560"/>
+        <w:rPr>
+          <w:rFonts w:ascii="Courier New" w:eastAsiaTheme="minorEastAsia" w:hAnsi="Courier New" w:cs="Courier New"/>
+          <w:sz w:val="20"/>
+          <w:szCs w:val="20"/>
+        </w:rPr>
+      </w:pPr>
+      <w:r>
+        <w:rPr>
+          <w:rFonts w:ascii="Courier New" w:eastAsiaTheme="minorEastAsia" w:hAnsi="Courier New" w:cs="Courier New"/>
+          <w:sz w:val="20"/>
+          <w:szCs w:val="20"/>
+        </w:rPr>
+        <w:t>o</w:t>
+      </w:r>
+      <w:r>
+        <w:rPr>
+          <w:rFonts w:ascii="Arial" w:eastAsiaTheme="minorEastAsia" w:hAnsi="Arial" w:cs="Arial"/>
+          <w:sz w:val="20"/>
+          <w:szCs w:val="20"/>
+        </w:rPr>
+        <w:t xml:space="preserve"> </w:t>
+      </w:r>
+      <w:r>
+        <w:rPr>
+          <w:rFonts w:ascii="Courier New" w:eastAsiaTheme="minorEastAsia" w:hAnsi="Courier New" w:cs="Courier New"/>
+          <w:sz w:val="20"/>
+          <w:szCs w:val="20"/>
+        </w:rPr>
+        <w:t>From this site: https://gml.noaa.gov/ccgg/trends/data.html</w:t>
       </w:r>
     </w:p>
     <w:p>
@@ -408,539 +491,125 @@
         <w:autoSpaceDE w:val="0"/>
         <w:autoSpaceDN w:val="0"/>
         <w:adjustRightInd w:val="0"/>
+        <w:ind w:left="560"/>
         <w:rPr>
           <w:rFonts w:ascii="Courier" w:hAnsi="Courier" w:cs="Times New Roman"/>
         </w:rPr>
       </w:pPr>
-    </w:p>
-    <w:p>
-      <w:r>
-        <w:t>Python Notebook</w:t>
-      </w:r>
-      <w:r>
-        <w:t>:</w:t>
-      </w:r>
-    </w:p>
-    <w:p>
-      <w:pPr>
-        <w:ind w:left="720"/>
-      </w:pPr>
-      <w:r>
-        <w:t>PS1_AirbrorneFraction.ipynb</w:t>
-      </w:r>
-    </w:p>
-    <w:p>
-      <w:pPr>
-        <w:rPr>
-          <w:b/>
-        </w:rPr>
-      </w:pPr>
-    </w:p>
-    <w:p>
-      <w:pPr>
-        <w:rPr>
-          <w:highlight w:val="yellow"/>
-        </w:rPr>
-      </w:pPr>
-      <w:r>
-        <w:t>References:</w:t>
-      </w:r>
-    </w:p>
-    <w:p>
-      <w:pPr>
-        <w:rPr>
-          <w:rFonts w:ascii="Helvetica" w:eastAsiaTheme="minorEastAsia" w:hAnsi="Helvetica" w:cs="Helvetica"/>
-          <w:color w:val="000000"/>
+      <w:r>
+        <w:rPr>
+          <w:rFonts w:ascii="Courier New" w:eastAsiaTheme="minorEastAsia" w:hAnsi="Courier New" w:cs="Courier New"/>
           <w:sz w:val="20"/>
           <w:szCs w:val="20"/>
         </w:rPr>
-      </w:pPr>
-      <w:r>
-        <w:rPr>
-          <w:rFonts w:ascii="Helvetica" w:eastAsiaTheme="minorEastAsia" w:hAnsi="Helvetica" w:cs="Helvetica"/>
-          <w:color w:val="000000"/>
+        <w:t>o</w:t>
+      </w:r>
+      <w:r>
+        <w:rPr>
+          <w:rFonts w:ascii="Arial" w:eastAsiaTheme="minorEastAsia" w:hAnsi="Arial" w:cs="Arial"/>
           <w:sz w:val="20"/>
           <w:szCs w:val="20"/>
         </w:rPr>
-        <w:t>IPCC AR6 Ch. 5</w:t>
-      </w:r>
-      <w:r>
-        <w:rPr>
-          <w:rFonts w:ascii="Helvetica" w:eastAsiaTheme="minorEastAsia" w:hAnsi="Helvetica" w:cs="Helvetica"/>
-          <w:color w:val="000000"/>
+        <w:t xml:space="preserve"> </w:t>
+      </w:r>
+      <w:r>
+        <w:rPr>
+          <w:rFonts w:ascii="Courier New" w:eastAsiaTheme="minorEastAsia" w:hAnsi="Courier New" w:cs="Courier New"/>
           <w:sz w:val="20"/>
           <w:szCs w:val="20"/>
         </w:rPr>
+        <w:t>https://gml.noaa.gov/webdata/ccgg/trends/co2/co2_annmean_mlo.txt</w:t>
+      </w:r>
+    </w:p>
+    <w:p>
+      <w:r>
+        <w:t xml:space="preserve">Python </w:t>
+      </w:r>
+      <w:r>
+        <w:t>Notebook</w:t>
+      </w:r>
+      <w:r>
         <w:t>:</w:t>
       </w:r>
     </w:p>
     <w:p>
       <w:pPr>
-        <w:ind w:left="720" w:hanging="720"/>
-        <w:rPr>
-          <w:rFonts w:ascii="Helvetica" w:eastAsiaTheme="minorEastAsia" w:hAnsi="Helvetica" w:cs="Helvetica"/>
-          <w:color w:val="000000"/>
+        <w:ind w:left="720"/>
+        <w:rPr>
+          <w:rFonts w:ascii="Courier New" w:hAnsi="Courier New" w:cs="Courier New"/>
           <w:sz w:val="20"/>
           <w:szCs w:val="20"/>
         </w:rPr>
       </w:pPr>
-      <w:proofErr w:type="spellStart"/>
-      <w:r>
-        <w:rPr>
-          <w:rFonts w:ascii="Helvetica" w:eastAsiaTheme="minorEastAsia" w:hAnsi="Helvetica" w:cs="Helvetica"/>
-          <w:color w:val="000000"/>
+      <w:r>
+        <w:rPr>
+          <w:rFonts w:ascii="Courier New" w:hAnsi="Courier New" w:cs="Courier New"/>
           <w:sz w:val="20"/>
           <w:szCs w:val="20"/>
         </w:rPr>
-        <w:t>Josep</w:t>
+        <w:t>PS1_AirbrorneFraction.ipynb</w:t>
+      </w:r>
+    </w:p>
+    <w:p>
+      <w:pPr>
+        <w:rPr>
+          <w:b/>
+        </w:rPr>
+      </w:pPr>
+    </w:p>
+    <w:p>
+      <w:pPr>
+        <w:rPr>
+          <w:b/>
+        </w:rPr>
+      </w:pPr>
+      <w:r>
+        <w:rPr>
+          <w:b/>
+        </w:rPr>
+        <w:t xml:space="preserve">Answer the following questions using </w:t>
+      </w:r>
+      <w:r>
+        <w:rPr>
+          <w:b/>
+        </w:rPr>
+        <w:t xml:space="preserve">the Python </w:t>
+      </w:r>
+      <w:proofErr w:type="spellStart"/>
+      <w:r>
+        <w:rPr>
+          <w:b/>
+        </w:rPr>
+        <w:t>Jupyter</w:t>
       </w:r>
       <w:proofErr w:type="spellEnd"/>
       <w:r>
         <w:rPr>
-          <w:rFonts w:ascii="Helvetica" w:eastAsiaTheme="minorEastAsia" w:hAnsi="Helvetica" w:cs="Helvetica"/>
-          <w:color w:val="000000"/>
+          <w:b/>
+        </w:rPr>
+        <w:t xml:space="preserve"> Notebook</w:t>
+      </w:r>
+      <w:r>
+        <w:rPr>
+          <w:b/>
+        </w:rPr>
+        <w:t>:</w:t>
+      </w:r>
+    </w:p>
+    <w:p>
+      <w:pPr>
+        <w:spacing w:before="120" w:after="120"/>
+        <w:rPr>
+          <w:rFonts w:ascii="Courier" w:hAnsi="Courier"/>
           <w:sz w:val="20"/>
           <w:szCs w:val="20"/>
         </w:rPr>
-        <w:t xml:space="preserve"> G. </w:t>
-      </w:r>
-      <w:proofErr w:type="spellStart"/>
-      <w:r>
-        <w:rPr>
-          <w:rFonts w:ascii="Helvetica" w:eastAsiaTheme="minorEastAsia" w:hAnsi="Helvetica" w:cs="Helvetica"/>
-          <w:color w:val="000000"/>
+      </w:pPr>
+      <w:r>
+        <w:rPr>
+          <w:rFonts w:ascii="Courier" w:hAnsi="Courier"/>
           <w:sz w:val="20"/>
           <w:szCs w:val="20"/>
-        </w:rPr>
-        <w:t>Canadell</w:t>
-      </w:r>
-      <w:proofErr w:type="spellEnd"/>
-      <w:r>
-        <w:rPr>
-          <w:rFonts w:ascii="Helvetica" w:eastAsiaTheme="minorEastAsia" w:hAnsi="Helvetica" w:cs="Helvetica"/>
-          <w:color w:val="000000"/>
-          <w:sz w:val="20"/>
-          <w:szCs w:val="20"/>
-        </w:rPr>
-        <w:t xml:space="preserve">, J. G., P. M. S. Monteiro, M. H. Costa, L. </w:t>
-      </w:r>
-      <w:proofErr w:type="spellStart"/>
-      <w:r>
-        <w:rPr>
-          <w:rFonts w:ascii="Helvetica" w:eastAsiaTheme="minorEastAsia" w:hAnsi="Helvetica" w:cs="Helvetica"/>
-          <w:color w:val="000000"/>
-          <w:sz w:val="20"/>
-          <w:szCs w:val="20"/>
-        </w:rPr>
-        <w:t>Cotrim</w:t>
-      </w:r>
-      <w:proofErr w:type="spellEnd"/>
-      <w:r>
-        <w:rPr>
-          <w:rFonts w:ascii="Helvetica" w:eastAsiaTheme="minorEastAsia" w:hAnsi="Helvetica" w:cs="Helvetica"/>
-          <w:color w:val="000000"/>
-          <w:sz w:val="20"/>
-          <w:szCs w:val="20"/>
-        </w:rPr>
-        <w:t xml:space="preserve"> da Cunha, P. M. Cox, A. V. </w:t>
-      </w:r>
-      <w:proofErr w:type="spellStart"/>
-      <w:r>
-        <w:rPr>
-          <w:rFonts w:ascii="Helvetica" w:eastAsiaTheme="minorEastAsia" w:hAnsi="Helvetica" w:cs="Helvetica"/>
-          <w:color w:val="000000"/>
-          <w:sz w:val="20"/>
-          <w:szCs w:val="20"/>
-        </w:rPr>
-        <w:t>Eliseev</w:t>
-      </w:r>
-      <w:proofErr w:type="spellEnd"/>
-      <w:r>
-        <w:rPr>
-          <w:rFonts w:ascii="Helvetica" w:eastAsiaTheme="minorEastAsia" w:hAnsi="Helvetica" w:cs="Helvetica"/>
-          <w:color w:val="000000"/>
-          <w:sz w:val="20"/>
-          <w:szCs w:val="20"/>
-        </w:rPr>
-        <w:t xml:space="preserve">, S. Henson, M. Ishii, S. Jaccard, C. </w:t>
-      </w:r>
-      <w:proofErr w:type="spellStart"/>
-      <w:r>
-        <w:rPr>
-          <w:rFonts w:ascii="Helvetica" w:eastAsiaTheme="minorEastAsia" w:hAnsi="Helvetica" w:cs="Helvetica"/>
-          <w:color w:val="000000"/>
-          <w:sz w:val="20"/>
-          <w:szCs w:val="20"/>
-        </w:rPr>
-        <w:t>Koven</w:t>
-      </w:r>
-      <w:proofErr w:type="spellEnd"/>
-      <w:r>
-        <w:rPr>
-          <w:rFonts w:ascii="Helvetica" w:eastAsiaTheme="minorEastAsia" w:hAnsi="Helvetica" w:cs="Helvetica"/>
-          <w:color w:val="000000"/>
-          <w:sz w:val="20"/>
-          <w:szCs w:val="20"/>
-        </w:rPr>
-        <w:t xml:space="preserve">, A. </w:t>
-      </w:r>
-      <w:proofErr w:type="spellStart"/>
-      <w:r>
-        <w:rPr>
-          <w:rFonts w:ascii="Helvetica" w:eastAsiaTheme="minorEastAsia" w:hAnsi="Helvetica" w:cs="Helvetica"/>
-          <w:color w:val="000000"/>
-          <w:sz w:val="20"/>
-          <w:szCs w:val="20"/>
-        </w:rPr>
-        <w:t>Lohila</w:t>
-      </w:r>
-      <w:proofErr w:type="spellEnd"/>
-      <w:r>
-        <w:rPr>
-          <w:rFonts w:ascii="Helvetica" w:eastAsiaTheme="minorEastAsia" w:hAnsi="Helvetica" w:cs="Helvetica"/>
-          <w:color w:val="000000"/>
-          <w:sz w:val="20"/>
-          <w:szCs w:val="20"/>
-        </w:rPr>
-        <w:t xml:space="preserve">, P. K. Patra, S. Piao, J. </w:t>
-      </w:r>
-      <w:proofErr w:type="spellStart"/>
-      <w:r>
-        <w:rPr>
-          <w:rFonts w:ascii="Helvetica" w:eastAsiaTheme="minorEastAsia" w:hAnsi="Helvetica" w:cs="Helvetica"/>
-          <w:color w:val="000000"/>
-          <w:sz w:val="20"/>
-          <w:szCs w:val="20"/>
-        </w:rPr>
-        <w:t>Rogelj</w:t>
-      </w:r>
-      <w:proofErr w:type="spellEnd"/>
-      <w:r>
-        <w:rPr>
-          <w:rFonts w:ascii="Helvetica" w:eastAsiaTheme="minorEastAsia" w:hAnsi="Helvetica" w:cs="Helvetica"/>
-          <w:color w:val="000000"/>
-          <w:sz w:val="20"/>
-          <w:szCs w:val="20"/>
-        </w:rPr>
-        <w:t xml:space="preserve">, S. </w:t>
-      </w:r>
-      <w:proofErr w:type="spellStart"/>
-      <w:r>
-        <w:rPr>
-          <w:rFonts w:ascii="Helvetica" w:eastAsiaTheme="minorEastAsia" w:hAnsi="Helvetica" w:cs="Helvetica"/>
-          <w:color w:val="000000"/>
-          <w:sz w:val="20"/>
-          <w:szCs w:val="20"/>
-        </w:rPr>
-        <w:t>Syampungani</w:t>
-      </w:r>
-      <w:proofErr w:type="spellEnd"/>
-      <w:r>
-        <w:rPr>
-          <w:rFonts w:ascii="Helvetica" w:eastAsiaTheme="minorEastAsia" w:hAnsi="Helvetica" w:cs="Helvetica"/>
-          <w:color w:val="000000"/>
-          <w:sz w:val="20"/>
-          <w:szCs w:val="20"/>
-        </w:rPr>
-        <w:t xml:space="preserve">, S. </w:t>
-      </w:r>
-      <w:proofErr w:type="spellStart"/>
-      <w:r>
-        <w:rPr>
-          <w:rFonts w:ascii="Helvetica" w:eastAsiaTheme="minorEastAsia" w:hAnsi="Helvetica" w:cs="Helvetica"/>
-          <w:color w:val="000000"/>
-          <w:sz w:val="20"/>
-          <w:szCs w:val="20"/>
-        </w:rPr>
-        <w:t>Zaehle</w:t>
-      </w:r>
-      <w:proofErr w:type="spellEnd"/>
-      <w:r>
-        <w:rPr>
-          <w:rFonts w:ascii="Helvetica" w:eastAsiaTheme="minorEastAsia" w:hAnsi="Helvetica" w:cs="Helvetica"/>
-          <w:color w:val="000000"/>
-          <w:sz w:val="20"/>
-          <w:szCs w:val="20"/>
-        </w:rPr>
-        <w:t xml:space="preserve">, K. </w:t>
-      </w:r>
-      <w:proofErr w:type="spellStart"/>
-      <w:r>
-        <w:rPr>
-          <w:rFonts w:ascii="Helvetica" w:eastAsiaTheme="minorEastAsia" w:hAnsi="Helvetica" w:cs="Helvetica"/>
-          <w:color w:val="000000"/>
-          <w:sz w:val="20"/>
-          <w:szCs w:val="20"/>
-        </w:rPr>
-        <w:t>Zickfeld</w:t>
-      </w:r>
-      <w:proofErr w:type="spellEnd"/>
-      <w:r>
-        <w:rPr>
-          <w:rFonts w:ascii="Helvetica" w:eastAsiaTheme="minorEastAsia" w:hAnsi="Helvetica" w:cs="Helvetica"/>
-          <w:color w:val="000000"/>
-          <w:sz w:val="20"/>
-          <w:szCs w:val="20"/>
-        </w:rPr>
-        <w:t xml:space="preserve">, 2021, Global Carbon and other Biogeochemical Cycles and Feedbacks. In: </w:t>
-      </w:r>
-      <w:r>
-        <w:rPr>
-          <w:rFonts w:ascii="Helvetica" w:eastAsiaTheme="minorEastAsia" w:hAnsi="Helvetica" w:cs="Helvetica"/>
-          <w:i/>
-          <w:iCs/>
-          <w:color w:val="000000"/>
-          <w:sz w:val="20"/>
-          <w:szCs w:val="20"/>
-        </w:rPr>
-        <w:t xml:space="preserve">Climate Change 2021: The Physical Science Basis. Contribution of Working Group I to the Sixth Assessment Report of the Intergovernmental Panel on Climate Change </w:t>
-      </w:r>
-      <w:r>
-        <w:rPr>
-          <w:rFonts w:ascii="Helvetica" w:eastAsiaTheme="minorEastAsia" w:hAnsi="Helvetica" w:cs="Helvetica"/>
-          <w:color w:val="000000"/>
-          <w:sz w:val="20"/>
-          <w:szCs w:val="20"/>
-        </w:rPr>
-        <w:t>[Masson-</w:t>
-      </w:r>
-      <w:proofErr w:type="spellStart"/>
-      <w:r>
-        <w:rPr>
-          <w:rFonts w:ascii="Helvetica" w:eastAsiaTheme="minorEastAsia" w:hAnsi="Helvetica" w:cs="Helvetica"/>
-          <w:color w:val="000000"/>
-          <w:sz w:val="20"/>
-          <w:szCs w:val="20"/>
-        </w:rPr>
-        <w:t>Delmotte</w:t>
-      </w:r>
-      <w:proofErr w:type="spellEnd"/>
-      <w:r>
-        <w:rPr>
-          <w:rFonts w:ascii="Helvetica" w:eastAsiaTheme="minorEastAsia" w:hAnsi="Helvetica" w:cs="Helvetica"/>
-          <w:color w:val="000000"/>
-          <w:sz w:val="20"/>
-          <w:szCs w:val="20"/>
-        </w:rPr>
-        <w:t xml:space="preserve">, V., P. </w:t>
-      </w:r>
-      <w:proofErr w:type="spellStart"/>
-      <w:r>
-        <w:rPr>
-          <w:rFonts w:ascii="Helvetica" w:eastAsiaTheme="minorEastAsia" w:hAnsi="Helvetica" w:cs="Helvetica"/>
-          <w:color w:val="000000"/>
-          <w:sz w:val="20"/>
-          <w:szCs w:val="20"/>
-        </w:rPr>
-        <w:t>Zhai</w:t>
-      </w:r>
-      <w:proofErr w:type="spellEnd"/>
-      <w:r>
-        <w:rPr>
-          <w:rFonts w:ascii="Helvetica" w:eastAsiaTheme="minorEastAsia" w:hAnsi="Helvetica" w:cs="Helvetica"/>
-          <w:color w:val="000000"/>
-          <w:sz w:val="20"/>
-          <w:szCs w:val="20"/>
-        </w:rPr>
-        <w:t xml:space="preserve">, A. Pirani, S. L. Connors, C. </w:t>
-      </w:r>
-      <w:proofErr w:type="spellStart"/>
-      <w:r>
-        <w:rPr>
-          <w:rFonts w:ascii="Helvetica" w:eastAsiaTheme="minorEastAsia" w:hAnsi="Helvetica" w:cs="Helvetica"/>
-          <w:color w:val="000000"/>
-          <w:sz w:val="20"/>
-          <w:szCs w:val="20"/>
-        </w:rPr>
-        <w:t>Péan</w:t>
-      </w:r>
-      <w:proofErr w:type="spellEnd"/>
-      <w:r>
-        <w:rPr>
-          <w:rFonts w:ascii="Helvetica" w:eastAsiaTheme="minorEastAsia" w:hAnsi="Helvetica" w:cs="Helvetica"/>
-          <w:color w:val="000000"/>
-          <w:sz w:val="20"/>
-          <w:szCs w:val="20"/>
-        </w:rPr>
-        <w:t xml:space="preserve">, S. Berger, N. </w:t>
-      </w:r>
-      <w:proofErr w:type="spellStart"/>
-      <w:r>
-        <w:rPr>
-          <w:rFonts w:ascii="Helvetica" w:eastAsiaTheme="minorEastAsia" w:hAnsi="Helvetica" w:cs="Helvetica"/>
-          <w:color w:val="000000"/>
-          <w:sz w:val="20"/>
-          <w:szCs w:val="20"/>
-        </w:rPr>
-        <w:t>Caud</w:t>
-      </w:r>
-      <w:proofErr w:type="spellEnd"/>
-      <w:r>
-        <w:rPr>
-          <w:rFonts w:ascii="Helvetica" w:eastAsiaTheme="minorEastAsia" w:hAnsi="Helvetica" w:cs="Helvetica"/>
-          <w:color w:val="000000"/>
-          <w:sz w:val="20"/>
-          <w:szCs w:val="20"/>
-        </w:rPr>
-        <w:t xml:space="preserve">, Y. Chen, L. Goldfarb, M. I. </w:t>
-      </w:r>
-      <w:proofErr w:type="spellStart"/>
-      <w:r>
-        <w:rPr>
-          <w:rFonts w:ascii="Helvetica" w:eastAsiaTheme="minorEastAsia" w:hAnsi="Helvetica" w:cs="Helvetica"/>
-          <w:color w:val="000000"/>
-          <w:sz w:val="20"/>
-          <w:szCs w:val="20"/>
-        </w:rPr>
-        <w:t>Gomis</w:t>
-      </w:r>
-      <w:proofErr w:type="spellEnd"/>
-      <w:r>
-        <w:rPr>
-          <w:rFonts w:ascii="Helvetica" w:eastAsiaTheme="minorEastAsia" w:hAnsi="Helvetica" w:cs="Helvetica"/>
-          <w:color w:val="000000"/>
-          <w:sz w:val="20"/>
-          <w:szCs w:val="20"/>
-        </w:rPr>
-        <w:t xml:space="preserve">, M. Huang, K. </w:t>
-      </w:r>
-      <w:proofErr w:type="spellStart"/>
-      <w:r>
-        <w:rPr>
-          <w:rFonts w:ascii="Helvetica" w:eastAsiaTheme="minorEastAsia" w:hAnsi="Helvetica" w:cs="Helvetica"/>
-          <w:color w:val="000000"/>
-          <w:sz w:val="20"/>
-          <w:szCs w:val="20"/>
-        </w:rPr>
-        <w:t>Leitzell</w:t>
-      </w:r>
-      <w:proofErr w:type="spellEnd"/>
-      <w:r>
-        <w:rPr>
-          <w:rFonts w:ascii="Helvetica" w:eastAsiaTheme="minorEastAsia" w:hAnsi="Helvetica" w:cs="Helvetica"/>
-          <w:color w:val="000000"/>
-          <w:sz w:val="20"/>
-          <w:szCs w:val="20"/>
-        </w:rPr>
-        <w:t xml:space="preserve">, E. </w:t>
-      </w:r>
-      <w:proofErr w:type="spellStart"/>
-      <w:r>
-        <w:rPr>
-          <w:rFonts w:ascii="Helvetica" w:eastAsiaTheme="minorEastAsia" w:hAnsi="Helvetica" w:cs="Helvetica"/>
-          <w:color w:val="000000"/>
-          <w:sz w:val="20"/>
-          <w:szCs w:val="20"/>
-        </w:rPr>
-        <w:t>Lonnoy</w:t>
-      </w:r>
-      <w:proofErr w:type="spellEnd"/>
-      <w:r>
-        <w:rPr>
-          <w:rFonts w:ascii="Helvetica" w:eastAsiaTheme="minorEastAsia" w:hAnsi="Helvetica" w:cs="Helvetica"/>
-          <w:color w:val="000000"/>
-          <w:sz w:val="20"/>
-          <w:szCs w:val="20"/>
-        </w:rPr>
-        <w:t xml:space="preserve">, J.B.R. Matthews, T. K. </w:t>
-      </w:r>
-      <w:proofErr w:type="spellStart"/>
-      <w:r>
-        <w:rPr>
-          <w:rFonts w:ascii="Helvetica" w:eastAsiaTheme="minorEastAsia" w:hAnsi="Helvetica" w:cs="Helvetica"/>
-          <w:color w:val="000000"/>
-          <w:sz w:val="20"/>
-          <w:szCs w:val="20"/>
-        </w:rPr>
-        <w:t>Maycock</w:t>
-      </w:r>
-      <w:proofErr w:type="spellEnd"/>
-      <w:r>
-        <w:rPr>
-          <w:rFonts w:ascii="Helvetica" w:eastAsiaTheme="minorEastAsia" w:hAnsi="Helvetica" w:cs="Helvetica"/>
-          <w:color w:val="000000"/>
-          <w:sz w:val="20"/>
-          <w:szCs w:val="20"/>
-        </w:rPr>
-        <w:t xml:space="preserve">, T. Waterfield, O. </w:t>
-      </w:r>
-      <w:proofErr w:type="spellStart"/>
-      <w:r>
-        <w:rPr>
-          <w:rFonts w:ascii="Helvetica" w:eastAsiaTheme="minorEastAsia" w:hAnsi="Helvetica" w:cs="Helvetica"/>
-          <w:color w:val="000000"/>
-          <w:sz w:val="20"/>
-          <w:szCs w:val="20"/>
-        </w:rPr>
-        <w:t>Yelekçi</w:t>
-      </w:r>
-      <w:proofErr w:type="spellEnd"/>
-      <w:r>
-        <w:rPr>
-          <w:rFonts w:ascii="Helvetica" w:eastAsiaTheme="minorEastAsia" w:hAnsi="Helvetica" w:cs="Helvetica"/>
-          <w:color w:val="000000"/>
-          <w:sz w:val="20"/>
-          <w:szCs w:val="20"/>
-        </w:rPr>
-        <w:t xml:space="preserve">, R. Yu and B. Zhou (eds.)]. Cambridge University Press. In Press. </w:t>
-      </w:r>
-    </w:p>
-    <w:p>
-      <w:pPr>
-        <w:rPr>
-          <w:b/>
-        </w:rPr>
-      </w:pPr>
-    </w:p>
-    <w:p>
-      <w:pPr>
-        <w:rPr>
-          <w:b/>
-        </w:rPr>
-      </w:pPr>
-      <w:r>
-        <w:rPr>
-          <w:b/>
-        </w:rPr>
-        <w:t xml:space="preserve">Answer the following questions using </w:t>
-      </w:r>
-      <w:r>
-        <w:rPr>
-          <w:b/>
-        </w:rPr>
-        <w:t xml:space="preserve">the Python </w:t>
-      </w:r>
-      <w:proofErr w:type="spellStart"/>
-      <w:r>
-        <w:rPr>
-          <w:b/>
-        </w:rPr>
-        <w:t>Jupyter</w:t>
-      </w:r>
-      <w:proofErr w:type="spellEnd"/>
-      <w:r>
-        <w:rPr>
-          <w:b/>
-        </w:rPr>
-        <w:t xml:space="preserve"> Notebook</w:t>
-      </w:r>
-      <w:r>
-        <w:rPr>
-          <w:b/>
-        </w:rPr>
-        <w:t>:</w:t>
-      </w:r>
-    </w:p>
-    <w:p>
-      <w:pPr>
-        <w:spacing w:before="120" w:after="120"/>
-        <w:rPr>
-          <w:rFonts w:ascii="Courier" w:hAnsi="Courier"/>
-        </w:rPr>
-      </w:pPr>
-      <w:r>
-        <w:rPr>
-          <w:rFonts w:ascii="Courier" w:hAnsi="Courier"/>
         </w:rPr>
         <w:t>PS1_AirbrorneFraction.ipynb</w:t>
       </w:r>
@@ -1000,17 +669,50 @@
     </w:p>
     <w:p/>
     <w:p>
+      <w:pPr>
+        <w:rPr>
+          <w:b/>
+          <w:bCs/>
+        </w:rPr>
+      </w:pPr>
+      <w:r>
+        <w:rPr>
+          <w:b/>
+          <w:bCs/>
+        </w:rPr>
+        <w:t>Questions</w:t>
+      </w:r>
+    </w:p>
+    <w:p>
       <w:r>
         <w:t>Please provide</w:t>
       </w:r>
       <w:r>
-        <w:t xml:space="preserve"> narrative</w:t>
-      </w:r>
-      <w:r>
         <w:t xml:space="preserve"> </w:t>
       </w:r>
       <w:r>
-        <w:t xml:space="preserve">written descriptions </w:t>
+        <w:rPr>
+          <w:b/>
+          <w:bCs/>
+        </w:rPr>
+        <w:t>narrative</w:t>
+      </w:r>
+      <w:r>
+        <w:rPr>
+          <w:b/>
+          <w:bCs/>
+        </w:rPr>
+        <w:t xml:space="preserve"> </w:t>
+      </w:r>
+      <w:r>
+        <w:rPr>
+          <w:b/>
+          <w:bCs/>
+        </w:rPr>
+        <w:t>written descriptions</w:t>
+      </w:r>
+      <w:r>
+        <w:t xml:space="preserve"> </w:t>
       </w:r>
       <w:r>
         <w:t xml:space="preserve">and supporting figures or numbers </w:t>
@@ -1035,11 +737,17 @@
         <w:spacing w:before="120"/>
       </w:pPr>
       <w:r>
-        <w:lastRenderedPageBreak/>
-        <w:t xml:space="preserve">FF emissions have been increasing over time.  </w:t>
-      </w:r>
-      <w:r>
-        <w:t>Please include the unit you are using!</w:t>
+        <w:t xml:space="preserve">FF emissions have been increasing over time. Answer the following questions using </w:t>
+      </w:r>
+      <w:r>
+        <w:rPr>
+          <w:b/>
+          <w:bCs/>
+        </w:rPr>
+        <w:t>descriptive answers</w:t>
+      </w:r>
+      <w:r>
+        <w:t xml:space="preserve"> supported by evidence from graphs or numbers you calculate.</w:t>
       </w:r>
     </w:p>
     <w:p>
@@ -1051,13 +759,7 @@
         </w:numPr>
       </w:pPr>
       <w:r>
-        <w:t>What is the rate of increase of FF emission in the last decade</w:t>
-      </w:r>
-      <w:r>
-        <w:t xml:space="preserve"> (FF emission increase/10years)</w:t>
-      </w:r>
-      <w:r>
-        <w:t xml:space="preserve">?  </w:t>
+        <w:t>How have fossil fuel emissions been changing over the record? What are the notable features?</w:t>
       </w:r>
     </w:p>
     <w:p>
@@ -1069,7 +771,19 @@
         </w:numPr>
       </w:pPr>
       <w:r>
-        <w:t xml:space="preserve">Compared to a baseline year of 2000, what percentage increase is this? </w:t>
+        <w:t>H</w:t>
+      </w:r>
+      <w:r>
+        <w:t>ow ha</w:t>
+      </w:r>
+      <w:r>
+        <w:t>ve fossil fuel emissions</w:t>
+      </w:r>
+      <w:r>
+        <w:t xml:space="preserve"> varied over the past 30 years</w:t>
+      </w:r>
+      <w:r>
+        <w:t xml:space="preserve">? </w:t>
       </w:r>
     </w:p>
     <w:p>
@@ -1081,19 +795,10 @@
         </w:numPr>
       </w:pPr>
       <w:r>
-        <w:t>H</w:t>
-      </w:r>
-      <w:r>
-        <w:t>ow has it varied over the past 30 years</w:t>
-      </w:r>
-      <w:r>
-        <w:t>? (qualitative or quantitative answer ok)</w:t>
-      </w:r>
-      <w:r>
-        <w:t>.</w:t>
-      </w:r>
-      <w:r>
-        <w:t xml:space="preserve">  </w:t>
+        <w:t>What do you think is causing these changes over time, or what else do you notice?</w:t>
+      </w:r>
+      <w:r>
+        <w:t xml:space="preserve"> </w:t>
       </w:r>
     </w:p>
     <w:p>
@@ -1119,25 +824,23 @@
         </w:numPr>
       </w:pPr>
       <w:r>
+        <w:lastRenderedPageBreak/>
         <w:t>What was</w:t>
       </w:r>
       <w:r>
         <w:t xml:space="preserve"> the cumulative total of FF emission</w:t>
       </w:r>
       <w:r>
-        <w:t xml:space="preserve"> in</w:t>
-      </w:r>
-      <w:r>
-        <w:t xml:space="preserve"> 20</w:t>
-      </w:r>
-      <w:r>
-        <w:t>13</w:t>
+        <w:t xml:space="preserve"> </w:t>
+      </w:r>
+      <w:r>
+        <w:t>over the entire record</w:t>
       </w:r>
       <w:r>
         <w:t xml:space="preserve">? </w:t>
       </w:r>
       <w:r>
-        <w:t xml:space="preserve"> (As in all of the emissions since the beginning of the record up to 2013).</w:t>
+        <w:t xml:space="preserve"> </w:t>
       </w:r>
     </w:p>
     <w:p>
@@ -1161,7 +864,22 @@
         </w:numPr>
       </w:pPr>
       <w:r>
+        <w:t xml:space="preserve">How much of the cumulative total was emitted </w:t>
+      </w:r>
+      <w:r>
         <w:t>since 2000?</w:t>
+      </w:r>
+    </w:p>
+    <w:p>
+      <w:pPr>
+        <w:pStyle w:val="ListParagraph"/>
+        <w:numPr>
+          <w:ilvl w:val="1"/>
+          <w:numId w:val="3"/>
+        </w:numPr>
+      </w:pPr>
+      <w:r>
+        <w:t>Reflect on the numbers from a-c.</w:t>
       </w:r>
     </w:p>
     <w:p>
@@ -1184,25 +902,71 @@
         <w:t>2</w:t>
       </w:r>
       <w:r>
+        <w:t>. Assume the globally averaged CO</w:t>
+      </w:r>
+      <w:r>
+        <w:rPr>
+          <w:vertAlign w:val="subscript"/>
+        </w:rPr>
+        <w:t>2</w:t>
+      </w:r>
+      <w:r>
+        <w:t xml:space="preserve"> mixing ratio can be approximated by the concentration at MLO. Using a pre-industrial value for CO</w:t>
+      </w:r>
+      <w:r>
+        <w:rPr>
+          <w:vertAlign w:val="subscript"/>
+        </w:rPr>
+        <w:t>2</w:t>
+      </w:r>
+      <w:r>
+        <w:t xml:space="preserve"> of 280ppm, the airborne fraction of cumulative FF emissions (i.e. all emissions since 1750) is 0.57 (see calculation in last section of notebook). You can estimate these answers from the graphs provided.</w:t>
+      </w:r>
+      <w:r>
+        <w:t xml:space="preserve"> </w:t>
+      </w:r>
+      <w:r>
+        <w:t>Using a pre-industrial value for CO</w:t>
+      </w:r>
+      <w:r>
+        <w:rPr>
+          <w:vertAlign w:val="subscript"/>
+        </w:rPr>
+        <w:t>2</w:t>
+      </w:r>
+      <w:r>
+        <w:t xml:space="preserve"> of 280ppm</w:t>
+      </w:r>
+      <w:r>
         <w:t xml:space="preserve">. </w:t>
       </w:r>
       <w:r>
-        <w:t>Assume the globally averaged CO</w:t>
-      </w:r>
-      <w:r>
-        <w:rPr>
-          <w:vertAlign w:val="subscript"/>
-        </w:rPr>
-        <w:t>2</w:t>
-      </w:r>
-      <w:r>
-        <w:t xml:space="preserve"> mixing ratio </w:t>
-      </w:r>
-      <w:r>
-        <w:t>can be approximated by the concentration at</w:t>
-      </w:r>
-      <w:r>
-        <w:t xml:space="preserve"> MLO.   </w:t>
+        <w:t xml:space="preserve"> </w:t>
+      </w:r>
+      <w:r>
+        <w:t>What is the airborne fraction</w:t>
+      </w:r>
+      <w:r>
+        <w:t xml:space="preserve"> of </w:t>
+      </w:r>
+      <w:r>
+        <w:rPr>
+          <w:b/>
+          <w:bCs/>
+        </w:rPr>
+        <w:t>cumulative</w:t>
+      </w:r>
+      <w:r>
+        <w:t xml:space="preserve"> </w:t>
+      </w:r>
+      <w:r>
+        <w:t>FF emissions</w:t>
+      </w:r>
+      <w:r>
+        <w:t xml:space="preserve"> (i.e. all emissions since 1750)</w:t>
+      </w:r>
+      <w:r>
+        <w:t xml:space="preserve">?  </w:t>
       </w:r>
     </w:p>
     <w:p>
@@ -1214,7 +978,7 @@
         </w:numPr>
       </w:pPr>
       <w:r>
-        <w:t>Using a pre-industrial value for CO</w:t>
+        <w:t>What is the approximate average annual mean airborne fraction of FF CO</w:t>
       </w:r>
       <w:r>
         <w:rPr>
@@ -1223,38 +987,10 @@
         <w:t>2</w:t>
       </w:r>
       <w:r>
-        <w:t xml:space="preserve"> of 280ppm</w:t>
-      </w:r>
-      <w:r>
-        <w:t xml:space="preserve">. </w:t>
-      </w:r>
-      <w:r>
-        <w:t xml:space="preserve"> </w:t>
-      </w:r>
-      <w:r>
-        <w:t>What is the airborne fraction</w:t>
-      </w:r>
-      <w:r>
-        <w:t xml:space="preserve"> of </w:t>
-      </w:r>
-      <w:r>
-        <w:rPr>
-          <w:b/>
-          <w:bCs/>
-        </w:rPr>
-        <w:t>cumulative</w:t>
-      </w:r>
-      <w:r>
-        <w:t xml:space="preserve"> </w:t>
-      </w:r>
-      <w:r>
-        <w:t>FF emissions</w:t>
-      </w:r>
-      <w:r>
-        <w:t xml:space="preserve"> (i.e. all emissions since 1750)</w:t>
-      </w:r>
-      <w:r>
-        <w:t xml:space="preserve">?  </w:t>
+        <w:t xml:space="preserve"> as measured at MLO for 1980-1990, for 1990-2000, for 2000-2010 and 2010 to the present? Comment on the stability or instability of this average over time. How does it compare to the cumulative airborne fraction?</w:t>
+      </w:r>
+      <w:r>
+        <w:t xml:space="preserve">  </w:t>
       </w:r>
     </w:p>
     <w:p>
@@ -1266,205 +1002,13 @@
         </w:numPr>
       </w:pPr>
       <w:r>
-        <w:t>What is the average</w:t>
-      </w:r>
-      <w:r>
-        <w:t xml:space="preserve"> annual mean</w:t>
-      </w:r>
-      <w:r>
-        <w:t xml:space="preserve"> airborne fraction of FF CO</w:t>
-      </w:r>
-      <w:r>
-        <w:rPr>
-          <w:vertAlign w:val="subscript"/>
-        </w:rPr>
-        <w:t>2</w:t>
-      </w:r>
-      <w:r>
-        <w:t xml:space="preserve"> </w:t>
-      </w:r>
-      <w:r>
-        <w:t xml:space="preserve">as measured at MLO </w:t>
-      </w:r>
-      <w:r>
-        <w:t xml:space="preserve">for 1980-1990, for 1990-2000, and for 2000 to the present?  </w:t>
-      </w:r>
-    </w:p>
-    <w:p>
-      <w:pPr>
-        <w:pStyle w:val="ListParagraph"/>
-        <w:numPr>
-          <w:ilvl w:val="1"/>
-          <w:numId w:val="3"/>
-        </w:numPr>
-      </w:pPr>
-      <w:r>
-        <w:t>What is the standard deviation of the airborne fraction</w:t>
-      </w:r>
-      <w:r>
-        <w:t xml:space="preserve"> over the MLO record</w:t>
-      </w:r>
-      <w:r>
-        <w:t>?</w:t>
-      </w:r>
-    </w:p>
-    <w:p>
-      <w:pPr>
-        <w:pStyle w:val="ListParagraph"/>
-        <w:numPr>
-          <w:ilvl w:val="0"/>
-          <w:numId w:val="3"/>
-        </w:numPr>
-        <w:spacing w:before="120"/>
-        <w:contextualSpacing w:val="0"/>
-      </w:pPr>
-      <w:r>
-        <w:t xml:space="preserve">Does this estimate of the airborne fraction </w:t>
-      </w:r>
-      <w:r>
-        <w:t>match those from the literature</w:t>
-      </w:r>
-      <w:r>
-        <w:t xml:space="preserve">?  </w:t>
-      </w:r>
-      <w:r>
-        <w:br/>
-        <w:t>The IPCC AR6 Ch 5 on the Carbon Cycle has the following high-level statement:</w:t>
-      </w:r>
-      <w:r>
-        <w:br/>
-      </w:r>
-      <w:r>
-        <w:rPr>
-          <w:i/>
-          <w:iCs/>
-        </w:rPr>
-        <w:t>“</w:t>
-      </w:r>
-      <w:r>
-        <w:rPr>
-          <w:b/>
-          <w:bCs/>
-          <w:i/>
-          <w:iCs/>
-        </w:rPr>
-        <w:t>Over the past six decades, the average fraction of anthropogenic CO</w:t>
-      </w:r>
-      <w:r>
-        <w:rPr>
-          <w:b/>
-          <w:bCs/>
-          <w:i/>
-          <w:iCs/>
-          <w:vertAlign w:val="subscript"/>
-        </w:rPr>
-        <w:t>2</w:t>
-      </w:r>
-      <w:r>
-        <w:rPr>
-          <w:b/>
-          <w:bCs/>
-          <w:i/>
-          <w:iCs/>
-        </w:rPr>
-        <w:t xml:space="preserve"> emissions that has accumulated in the atmosphere (referred to as the airborne fraction) has remained nearly constant at approximately 44%. </w:t>
-      </w:r>
-      <w:r>
-        <w:rPr>
-          <w:i/>
-          <w:iCs/>
-        </w:rPr>
-        <w:t>The ocean and land sinks of CO</w:t>
-      </w:r>
-      <w:r>
-        <w:rPr>
-          <w:i/>
-          <w:iCs/>
-          <w:vertAlign w:val="subscript"/>
-        </w:rPr>
-        <w:t>2</w:t>
-      </w:r>
-      <w:r>
-        <w:rPr>
-          <w:i/>
-          <w:iCs/>
-        </w:rPr>
-        <w:t xml:space="preserve"> have continued to grow over the past six decades in</w:t>
-      </w:r>
-      <w:r>
-        <w:rPr>
-          <w:i/>
-          <w:iCs/>
-        </w:rPr>
-        <w:t xml:space="preserve"> </w:t>
-      </w:r>
-      <w:r>
-        <w:rPr>
-          <w:i/>
-          <w:iCs/>
-        </w:rPr>
-        <w:t>response to increasing anthropogenic CO</w:t>
-      </w:r>
-      <w:r>
-        <w:rPr>
-          <w:i/>
-          <w:iCs/>
-          <w:vertAlign w:val="subscript"/>
-        </w:rPr>
-        <w:t>2</w:t>
-      </w:r>
-      <w:r>
-        <w:rPr>
-          <w:i/>
-          <w:iCs/>
-        </w:rPr>
-        <w:t xml:space="preserve"> emissions (high confidence). Interannual and decadal variability of the regional and global ocean and land sinks indicate that these sinks are sensitive to climate conditions and  therefore to climate change (high confidence). {5.2.1.1, 5.2.1.3, 5.2.1.4.2; Figures 5.7, 5.8, 5.10}</w:t>
-      </w:r>
-      <w:r>
-        <w:rPr>
-          <w:i/>
-          <w:iCs/>
-        </w:rPr>
-        <w:t>”</w:t>
-      </w:r>
-    </w:p>
-    <w:p>
-      <w:pPr>
-        <w:pStyle w:val="ListParagraph"/>
-        <w:spacing w:before="120"/>
-        <w:contextualSpacing w:val="0"/>
-      </w:pPr>
-      <w:r>
-        <w:t>Explain some</w:t>
-      </w:r>
-      <w:r>
-        <w:t xml:space="preserve"> of the contributing factors to any differences</w:t>
-      </w:r>
-      <w:r>
-        <w:t>.</w:t>
-      </w:r>
-      <w:r>
-        <w:t xml:space="preserve"> (I have two in mind!)</w:t>
-      </w:r>
-      <w:r>
-        <w:t>. Think about what data we used or didn’t used for both CO</w:t>
-      </w:r>
-      <w:r>
-        <w:rPr>
-          <w:vertAlign w:val="subscript"/>
-        </w:rPr>
-        <w:t>2</w:t>
-      </w:r>
-      <w:r>
-        <w:t xml:space="preserve"> concentrations and carbon fluxes.</w:t>
-      </w:r>
-    </w:p>
-    <w:p/>
-    <w:p/>
+        <w:t>What is the variability of the airborne fraction in time relative to the mean value? A qualitative answer is fine. What does that tell us about processes controlling the airborne fraction?</w:t>
+      </w:r>
+    </w:p>
     <w:sectPr>
-      <w:headerReference w:type="default" r:id="rId10"/>
-      <w:footerReference w:type="even" r:id="rId11"/>
-      <w:footerReference w:type="default" r:id="rId12"/>
+      <w:headerReference w:type="default" r:id="rId8"/>
+      <w:footerReference w:type="even" r:id="rId9"/>
+      <w:footerReference w:type="default" r:id="rId10"/>
       <w:pgSz w:w="12240" w:h="15840"/>
       <w:pgMar w:top="1440" w:right="1440" w:bottom="1440" w:left="1440" w:header="720" w:footer="720" w:gutter="0"/>
       <w:cols w:space="720"/>
@@ -1475,7 +1019,7 @@
 </file>
 
 <file path=word/endnotes.xml><?xml version="1.0" encoding="utf-8"?>
-<w:endnotes xmlns:wpc="http://schemas.microsoft.com/office/word/2010/wordprocessingCanvas" xmlns:cx="http://schemas.microsoft.com/office/drawing/2014/chartex" xmlns:cx1="http://schemas.microsoft.com/office/drawing/2015/9/8/chartex" xmlns:cx2="http://schemas.microsoft.com/office/drawing/2015/10/21/chartex" xmlns:cx3="http://schemas.microsoft.com/office/drawing/2016/5/9/chartex" xmlns:cx4="http://schemas.microsoft.com/office/drawing/2016/5/10/chartex" xmlns:cx5="http://schemas.microsoft.com/office/drawing/2016/5/11/chartex" xmlns:cx6="http://schemas.microsoft.com/office/drawing/2016/5/12/chartex" xmlns:cx7="http://schemas.microsoft.com/office/drawing/2016/5/13/chartex" xmlns:cx8="http://schemas.microsoft.com/office/drawing/2016/5/14/chartex" xmlns:mc="http://schemas.openxmlformats.org/markup-compatibility/2006" xmlns:aink="http://schemas.microsoft.com/office/drawing/2016/ink" xmlns:am3d="http://schemas.microsoft.com/office/drawing/2017/model3d" xmlns:o="urn:schemas-microsoft-com:office:office" xmlns:r="http://schemas.openxmlformats.org/officeDocument/2006/relationships" xmlns:m="http://schemas.openxmlformats.org/officeDocument/2006/math" xmlns:v="urn:schemas-microsoft-com:vml" xmlns:wp14="http://schemas.microsoft.com/office/word/2010/wordprocessingDrawing" xmlns:wp="http://schemas.openxmlformats.org/drawingml/2006/wordprocessingDrawing" xmlns:w10="urn:schemas-microsoft-com:office:word" xmlns:w="http://schemas.openxmlformats.org/wordprocessingml/2006/main" xmlns:w14="http://schemas.microsoft.com/office/word/2010/wordml" xmlns:w15="http://schemas.microsoft.com/office/word/2012/wordml" xmlns:w16cex="http://schemas.microsoft.com/office/word/2018/wordml/cex" xmlns:w16cid="http://schemas.microsoft.com/office/word/2016/wordml/cid" xmlns:w16="http://schemas.microsoft.com/office/word/2018/wordml" xmlns:w16sdtdh="http://schemas.microsoft.com/office/word/2020/wordml/sdtdatahash" xmlns:w16se="http://schemas.microsoft.com/office/word/2015/wordml/symex" xmlns:wpg="http://schemas.microsoft.com/office/word/2010/wordprocessingGroup" xmlns:wpi="http://schemas.microsoft.com/office/word/2010/wordprocessingInk" xmlns:wne="http://schemas.microsoft.com/office/word/2006/wordml" xmlns:wps="http://schemas.microsoft.com/office/word/2010/wordprocessingShape" mc:Ignorable="w14 w15 w16se w16cid w16 w16cex w16sdtdh wp14">
+<w:endnotes xmlns:wpc="http://schemas.microsoft.com/office/word/2010/wordprocessingCanvas" xmlns:cx="http://schemas.microsoft.com/office/drawing/2014/chartex" xmlns:cx1="http://schemas.microsoft.com/office/drawing/2015/9/8/chartex" xmlns:cx2="http://schemas.microsoft.com/office/drawing/2015/10/21/chartex" xmlns:cx3="http://schemas.microsoft.com/office/drawing/2016/5/9/chartex" xmlns:cx4="http://schemas.microsoft.com/office/drawing/2016/5/10/chartex" xmlns:cx5="http://schemas.microsoft.com/office/drawing/2016/5/11/chartex" xmlns:cx6="http://schemas.microsoft.com/office/drawing/2016/5/12/chartex" xmlns:cx7="http://schemas.microsoft.com/office/drawing/2016/5/13/chartex" xmlns:cx8="http://schemas.microsoft.com/office/drawing/2016/5/14/chartex" xmlns:mc="http://schemas.openxmlformats.org/markup-compatibility/2006" xmlns:aink="http://schemas.microsoft.com/office/drawing/2016/ink" xmlns:am3d="http://schemas.microsoft.com/office/drawing/2017/model3d" xmlns:o="urn:schemas-microsoft-com:office:office" xmlns:oel="http://schemas.microsoft.com/office/2019/extlst" xmlns:r="http://schemas.openxmlformats.org/officeDocument/2006/relationships" xmlns:m="http://schemas.openxmlformats.org/officeDocument/2006/math" xmlns:v="urn:schemas-microsoft-com:vml" xmlns:wp14="http://schemas.microsoft.com/office/word/2010/wordprocessingDrawing" xmlns:wp="http://schemas.openxmlformats.org/drawingml/2006/wordprocessingDrawing" xmlns:w10="urn:schemas-microsoft-com:office:word" xmlns:w="http://schemas.openxmlformats.org/wordprocessingml/2006/main" xmlns:w14="http://schemas.microsoft.com/office/word/2010/wordml" xmlns:w15="http://schemas.microsoft.com/office/word/2012/wordml" xmlns:w16cex="http://schemas.microsoft.com/office/word/2018/wordml/cex" xmlns:w16cid="http://schemas.microsoft.com/office/word/2016/wordml/cid" xmlns:w16="http://schemas.microsoft.com/office/word/2018/wordml" xmlns:w16sdtdh="http://schemas.microsoft.com/office/word/2020/wordml/sdtdatahash" xmlns:w16se="http://schemas.microsoft.com/office/word/2015/wordml/symex" xmlns:wpg="http://schemas.microsoft.com/office/word/2010/wordprocessingGroup" xmlns:wpi="http://schemas.microsoft.com/office/word/2010/wordprocessingInk" xmlns:wne="http://schemas.microsoft.com/office/word/2006/wordml" xmlns:wps="http://schemas.microsoft.com/office/word/2010/wordprocessingShape" mc:Ignorable="w14 w15 w16se w16cid w16 w16cex w16sdtdh wp14">
   <w:endnote w:type="separator" w:id="-1">
     <w:p>
       <w:r>
@@ -1494,7 +1038,7 @@
 </file>
 
 <file path=word/footer1.xml><?xml version="1.0" encoding="utf-8"?>
-<w:ftr xmlns:wpc="http://schemas.microsoft.com/office/word/2010/wordprocessingCanvas" xmlns:cx="http://schemas.microsoft.com/office/drawing/2014/chartex" xmlns:cx1="http://schemas.microsoft.com/office/drawing/2015/9/8/chartex" xmlns:cx2="http://schemas.microsoft.com/office/drawing/2015/10/21/chartex" xmlns:cx3="http://schemas.microsoft.com/office/drawing/2016/5/9/chartex" xmlns:cx4="http://schemas.microsoft.com/office/drawing/2016/5/10/chartex" xmlns:cx5="http://schemas.microsoft.com/office/drawing/2016/5/11/chartex" xmlns:cx6="http://schemas.microsoft.com/office/drawing/2016/5/12/chartex" xmlns:cx7="http://schemas.microsoft.com/office/drawing/2016/5/13/chartex" xmlns:cx8="http://schemas.microsoft.com/office/drawing/2016/5/14/chartex" xmlns:mc="http://schemas.openxmlformats.org/markup-compatibility/2006" xmlns:aink="http://schemas.microsoft.com/office/drawing/2016/ink" xmlns:am3d="http://schemas.microsoft.com/office/drawing/2017/model3d" xmlns:o="urn:schemas-microsoft-com:office:office" xmlns:r="http://schemas.openxmlformats.org/officeDocument/2006/relationships" xmlns:m="http://schemas.openxmlformats.org/officeDocument/2006/math" xmlns:v="urn:schemas-microsoft-com:vml" xmlns:wp14="http://schemas.microsoft.com/office/word/2010/wordprocessingDrawing" xmlns:wp="http://schemas.openxmlformats.org/drawingml/2006/wordprocessingDrawing" xmlns:w10="urn:schemas-microsoft-com:office:word" xmlns:w="http://schemas.openxmlformats.org/wordprocessingml/2006/main" xmlns:w14="http://schemas.microsoft.com/office/word/2010/wordml" xmlns:w15="http://schemas.microsoft.com/office/word/2012/wordml" xmlns:w16cex="http://schemas.microsoft.com/office/word/2018/wordml/cex" xmlns:w16cid="http://schemas.microsoft.com/office/word/2016/wordml/cid" xmlns:w16="http://schemas.microsoft.com/office/word/2018/wordml" xmlns:w16sdtdh="http://schemas.microsoft.com/office/word/2020/wordml/sdtdatahash" xmlns:w16se="http://schemas.microsoft.com/office/word/2015/wordml/symex" xmlns:wpg="http://schemas.microsoft.com/office/word/2010/wordprocessingGroup" xmlns:wpi="http://schemas.microsoft.com/office/word/2010/wordprocessingInk" xmlns:wne="http://schemas.microsoft.com/office/word/2006/wordml" xmlns:wps="http://schemas.microsoft.com/office/word/2010/wordprocessingShape" mc:Ignorable="w14 w15 w16se w16cid w16 w16cex w16sdtdh wp14">
+<w:ftr xmlns:wpc="http://schemas.microsoft.com/office/word/2010/wordprocessingCanvas" xmlns:cx="http://schemas.microsoft.com/office/drawing/2014/chartex" xmlns:cx1="http://schemas.microsoft.com/office/drawing/2015/9/8/chartex" xmlns:cx2="http://schemas.microsoft.com/office/drawing/2015/10/21/chartex" xmlns:cx3="http://schemas.microsoft.com/office/drawing/2016/5/9/chartex" xmlns:cx4="http://schemas.microsoft.com/office/drawing/2016/5/10/chartex" xmlns:cx5="http://schemas.microsoft.com/office/drawing/2016/5/11/chartex" xmlns:cx6="http://schemas.microsoft.com/office/drawing/2016/5/12/chartex" xmlns:cx7="http://schemas.microsoft.com/office/drawing/2016/5/13/chartex" xmlns:cx8="http://schemas.microsoft.com/office/drawing/2016/5/14/chartex" xmlns:mc="http://schemas.openxmlformats.org/markup-compatibility/2006" xmlns:aink="http://schemas.microsoft.com/office/drawing/2016/ink" xmlns:am3d="http://schemas.microsoft.com/office/drawing/2017/model3d" xmlns:o="urn:schemas-microsoft-com:office:office" xmlns:oel="http://schemas.microsoft.com/office/2019/extlst" xmlns:r="http://schemas.openxmlformats.org/officeDocument/2006/relationships" xmlns:m="http://schemas.openxmlformats.org/officeDocument/2006/math" xmlns:v="urn:schemas-microsoft-com:vml" xmlns:wp14="http://schemas.microsoft.com/office/word/2010/wordprocessingDrawing" xmlns:wp="http://schemas.openxmlformats.org/drawingml/2006/wordprocessingDrawing" xmlns:w10="urn:schemas-microsoft-com:office:word" xmlns:w="http://schemas.openxmlformats.org/wordprocessingml/2006/main" xmlns:w14="http://schemas.microsoft.com/office/word/2010/wordml" xmlns:w15="http://schemas.microsoft.com/office/word/2012/wordml" xmlns:w16cex="http://schemas.microsoft.com/office/word/2018/wordml/cex" xmlns:w16cid="http://schemas.microsoft.com/office/word/2016/wordml/cid" xmlns:w16="http://schemas.microsoft.com/office/word/2018/wordml" xmlns:w16sdtdh="http://schemas.microsoft.com/office/word/2020/wordml/sdtdatahash" xmlns:w16se="http://schemas.microsoft.com/office/word/2015/wordml/symex" xmlns:wpg="http://schemas.microsoft.com/office/word/2010/wordprocessingGroup" xmlns:wpi="http://schemas.microsoft.com/office/word/2010/wordprocessingInk" xmlns:wne="http://schemas.microsoft.com/office/word/2006/wordml" xmlns:wps="http://schemas.microsoft.com/office/word/2010/wordprocessingShape" mc:Ignorable="w14 w15 w16se w16cid w16 w16cex w16sdtdh wp14">
   <w:p>
     <w:pPr>
       <w:pStyle w:val="Footer"/>
@@ -1532,7 +1076,7 @@
 </file>
 
 <file path=word/footer2.xml><?xml version="1.0" encoding="utf-8"?>
-<w:ftr xmlns:wpc="http://schemas.microsoft.com/office/word/2010/wordprocessingCanvas" xmlns:cx="http://schemas.microsoft.com/office/drawing/2014/chartex" xmlns:cx1="http://schemas.microsoft.com/office/drawing/2015/9/8/chartex" xmlns:cx2="http://schemas.microsoft.com/office/drawing/2015/10/21/chartex" xmlns:cx3="http://schemas.microsoft.com/office/drawing/2016/5/9/chartex" xmlns:cx4="http://schemas.microsoft.com/office/drawing/2016/5/10/chartex" xmlns:cx5="http://schemas.microsoft.com/office/drawing/2016/5/11/chartex" xmlns:cx6="http://schemas.microsoft.com/office/drawing/2016/5/12/chartex" xmlns:cx7="http://schemas.microsoft.com/office/drawing/2016/5/13/chartex" xmlns:cx8="http://schemas.microsoft.com/office/drawing/2016/5/14/chartex" xmlns:mc="http://schemas.openxmlformats.org/markup-compatibility/2006" xmlns:aink="http://schemas.microsoft.com/office/drawing/2016/ink" xmlns:am3d="http://schemas.microsoft.com/office/drawing/2017/model3d" xmlns:o="urn:schemas-microsoft-com:office:office" xmlns:r="http://schemas.openxmlformats.org/officeDocument/2006/relationships" xmlns:m="http://schemas.openxmlformats.org/officeDocument/2006/math" xmlns:v="urn:schemas-microsoft-com:vml" xmlns:wp14="http://schemas.microsoft.com/office/word/2010/wordprocessingDrawing" xmlns:wp="http://schemas.openxmlformats.org/drawingml/2006/wordprocessingDrawing" xmlns:w10="urn:schemas-microsoft-com:office:word" xmlns:w="http://schemas.openxmlformats.org/wordprocessingml/2006/main" xmlns:w14="http://schemas.microsoft.com/office/word/2010/wordml" xmlns:w15="http://schemas.microsoft.com/office/word/2012/wordml" xmlns:w16cex="http://schemas.microsoft.com/office/word/2018/wordml/cex" xmlns:w16cid="http://schemas.microsoft.com/office/word/2016/wordml/cid" xmlns:w16="http://schemas.microsoft.com/office/word/2018/wordml" xmlns:w16sdtdh="http://schemas.microsoft.com/office/word/2020/wordml/sdtdatahash" xmlns:w16se="http://schemas.microsoft.com/office/word/2015/wordml/symex" xmlns:wpg="http://schemas.microsoft.com/office/word/2010/wordprocessingGroup" xmlns:wpi="http://schemas.microsoft.com/office/word/2010/wordprocessingInk" xmlns:wne="http://schemas.microsoft.com/office/word/2006/wordml" xmlns:wps="http://schemas.microsoft.com/office/word/2010/wordprocessingShape" mc:Ignorable="w14 w15 w16se w16cid w16 w16cex w16sdtdh wp14">
+<w:ftr xmlns:wpc="http://schemas.microsoft.com/office/word/2010/wordprocessingCanvas" xmlns:cx="http://schemas.microsoft.com/office/drawing/2014/chartex" xmlns:cx1="http://schemas.microsoft.com/office/drawing/2015/9/8/chartex" xmlns:cx2="http://schemas.microsoft.com/office/drawing/2015/10/21/chartex" xmlns:cx3="http://schemas.microsoft.com/office/drawing/2016/5/9/chartex" xmlns:cx4="http://schemas.microsoft.com/office/drawing/2016/5/10/chartex" xmlns:cx5="http://schemas.microsoft.com/office/drawing/2016/5/11/chartex" xmlns:cx6="http://schemas.microsoft.com/office/drawing/2016/5/12/chartex" xmlns:cx7="http://schemas.microsoft.com/office/drawing/2016/5/13/chartex" xmlns:cx8="http://schemas.microsoft.com/office/drawing/2016/5/14/chartex" xmlns:mc="http://schemas.openxmlformats.org/markup-compatibility/2006" xmlns:aink="http://schemas.microsoft.com/office/drawing/2016/ink" xmlns:am3d="http://schemas.microsoft.com/office/drawing/2017/model3d" xmlns:o="urn:schemas-microsoft-com:office:office" xmlns:oel="http://schemas.microsoft.com/office/2019/extlst" xmlns:r="http://schemas.openxmlformats.org/officeDocument/2006/relationships" xmlns:m="http://schemas.openxmlformats.org/officeDocument/2006/math" xmlns:v="urn:schemas-microsoft-com:vml" xmlns:wp14="http://schemas.microsoft.com/office/word/2010/wordprocessingDrawing" xmlns:wp="http://schemas.openxmlformats.org/drawingml/2006/wordprocessingDrawing" xmlns:w10="urn:schemas-microsoft-com:office:word" xmlns:w="http://schemas.openxmlformats.org/wordprocessingml/2006/main" xmlns:w14="http://schemas.microsoft.com/office/word/2010/wordml" xmlns:w15="http://schemas.microsoft.com/office/word/2012/wordml" xmlns:w16cex="http://schemas.microsoft.com/office/word/2018/wordml/cex" xmlns:w16cid="http://schemas.microsoft.com/office/word/2016/wordml/cid" xmlns:w16="http://schemas.microsoft.com/office/word/2018/wordml" xmlns:w16sdtdh="http://schemas.microsoft.com/office/word/2020/wordml/sdtdatahash" xmlns:w16se="http://schemas.microsoft.com/office/word/2015/wordml/symex" xmlns:wpg="http://schemas.microsoft.com/office/word/2010/wordprocessingGroup" xmlns:wpi="http://schemas.microsoft.com/office/word/2010/wordprocessingInk" xmlns:wne="http://schemas.microsoft.com/office/word/2006/wordml" xmlns:wps="http://schemas.microsoft.com/office/word/2010/wordprocessingShape" mc:Ignorable="w14 w15 w16se w16cid w16 w16cex w16sdtdh wp14">
   <w:p>
     <w:pPr>
       <w:pStyle w:val="Footer"/>
@@ -1571,6 +1115,18 @@
         <w:rStyle w:val="PageNumber"/>
       </w:rPr>
       <w:fldChar w:fldCharType="end"/>
+    </w:r>
+  </w:p>
+  <w:p>
+    <w:pPr>
+      <w:pStyle w:val="Footer"/>
+      <w:ind w:right="360"/>
+    </w:pPr>
+    <w:r>
+      <w:t xml:space="preserve">Prof. Abigail Swann, </w:t>
+    </w:r>
+    <w:r>
+      <w:t>aswann@uw.edu</w:t>
     </w:r>
   </w:p>
   <w:p>
@@ -1586,7 +1142,7 @@
 </file>
 
 <file path=word/footnotes.xml><?xml version="1.0" encoding="utf-8"?>
-<w:footnotes xmlns:wpc="http://schemas.microsoft.com/office/word/2010/wordprocessingCanvas" xmlns:cx="http://schemas.microsoft.com/office/drawing/2014/chartex" xmlns:cx1="http://schemas.microsoft.com/office/drawing/2015/9/8/chartex" xmlns:cx2="http://schemas.microsoft.com/office/drawing/2015/10/21/chartex" xmlns:cx3="http://schemas.microsoft.com/office/drawing/2016/5/9/chartex" xmlns:cx4="http://schemas.microsoft.com/office/drawing/2016/5/10/chartex" xmlns:cx5="http://schemas.microsoft.com/office/drawing/2016/5/11/chartex" xmlns:cx6="http://schemas.microsoft.com/office/drawing/2016/5/12/chartex" xmlns:cx7="http://schemas.microsoft.com/office/drawing/2016/5/13/chartex" xmlns:cx8="http://schemas.microsoft.com/office/drawing/2016/5/14/chartex" xmlns:mc="http://schemas.openxmlformats.org/markup-compatibility/2006" xmlns:aink="http://schemas.microsoft.com/office/drawing/2016/ink" xmlns:am3d="http://schemas.microsoft.com/office/drawing/2017/model3d" xmlns:o="urn:schemas-microsoft-com:office:office" xmlns:r="http://schemas.openxmlformats.org/officeDocument/2006/relationships" xmlns:m="http://schemas.openxmlformats.org/officeDocument/2006/math" xmlns:v="urn:schemas-microsoft-com:vml" xmlns:wp14="http://schemas.microsoft.com/office/word/2010/wordprocessingDrawing" xmlns:wp="http://schemas.openxmlformats.org/drawingml/2006/wordprocessingDrawing" xmlns:w10="urn:schemas-microsoft-com:office:word" xmlns:w="http://schemas.openxmlformats.org/wordprocessingml/2006/main" xmlns:w14="http://schemas.microsoft.com/office/word/2010/wordml" xmlns:w15="http://schemas.microsoft.com/office/word/2012/wordml" xmlns:w16cex="http://schemas.microsoft.com/office/word/2018/wordml/cex" xmlns:w16cid="http://schemas.microsoft.com/office/word/2016/wordml/cid" xmlns:w16="http://schemas.microsoft.com/office/word/2018/wordml" xmlns:w16sdtdh="http://schemas.microsoft.com/office/word/2020/wordml/sdtdatahash" xmlns:w16se="http://schemas.microsoft.com/office/word/2015/wordml/symex" xmlns:wpg="http://schemas.microsoft.com/office/word/2010/wordprocessingGroup" xmlns:wpi="http://schemas.microsoft.com/office/word/2010/wordprocessingInk" xmlns:wne="http://schemas.microsoft.com/office/word/2006/wordml" xmlns:wps="http://schemas.microsoft.com/office/word/2010/wordprocessingShape" mc:Ignorable="w14 w15 w16se w16cid w16 w16cex w16sdtdh wp14">
+<w:footnotes xmlns:wpc="http://schemas.microsoft.com/office/word/2010/wordprocessingCanvas" xmlns:cx="http://schemas.microsoft.com/office/drawing/2014/chartex" xmlns:cx1="http://schemas.microsoft.com/office/drawing/2015/9/8/chartex" xmlns:cx2="http://schemas.microsoft.com/office/drawing/2015/10/21/chartex" xmlns:cx3="http://schemas.microsoft.com/office/drawing/2016/5/9/chartex" xmlns:cx4="http://schemas.microsoft.com/office/drawing/2016/5/10/chartex" xmlns:cx5="http://schemas.microsoft.com/office/drawing/2016/5/11/chartex" xmlns:cx6="http://schemas.microsoft.com/office/drawing/2016/5/12/chartex" xmlns:cx7="http://schemas.microsoft.com/office/drawing/2016/5/13/chartex" xmlns:cx8="http://schemas.microsoft.com/office/drawing/2016/5/14/chartex" xmlns:mc="http://schemas.openxmlformats.org/markup-compatibility/2006" xmlns:aink="http://schemas.microsoft.com/office/drawing/2016/ink" xmlns:am3d="http://schemas.microsoft.com/office/drawing/2017/model3d" xmlns:o="urn:schemas-microsoft-com:office:office" xmlns:oel="http://schemas.microsoft.com/office/2019/extlst" xmlns:r="http://schemas.openxmlformats.org/officeDocument/2006/relationships" xmlns:m="http://schemas.openxmlformats.org/officeDocument/2006/math" xmlns:v="urn:schemas-microsoft-com:vml" xmlns:wp14="http://schemas.microsoft.com/office/word/2010/wordprocessingDrawing" xmlns:wp="http://schemas.openxmlformats.org/drawingml/2006/wordprocessingDrawing" xmlns:w10="urn:schemas-microsoft-com:office:word" xmlns:w="http://schemas.openxmlformats.org/wordprocessingml/2006/main" xmlns:w14="http://schemas.microsoft.com/office/word/2010/wordml" xmlns:w15="http://schemas.microsoft.com/office/word/2012/wordml" xmlns:w16cex="http://schemas.microsoft.com/office/word/2018/wordml/cex" xmlns:w16cid="http://schemas.microsoft.com/office/word/2016/wordml/cid" xmlns:w16="http://schemas.microsoft.com/office/word/2018/wordml" xmlns:w16sdtdh="http://schemas.microsoft.com/office/word/2020/wordml/sdtdatahash" xmlns:w16se="http://schemas.microsoft.com/office/word/2015/wordml/symex" xmlns:wpg="http://schemas.microsoft.com/office/word/2010/wordprocessingGroup" xmlns:wpi="http://schemas.microsoft.com/office/word/2010/wordprocessingInk" xmlns:wne="http://schemas.microsoft.com/office/word/2006/wordml" xmlns:wps="http://schemas.microsoft.com/office/word/2010/wordprocessingShape" mc:Ignorable="w14 w15 w16se w16cid w16 w16cex w16sdtdh wp14">
   <w:footnote w:type="separator" w:id="-1">
     <w:p>
       <w:r>
@@ -1605,7 +1161,7 @@
 </file>
 
 <file path=word/header1.xml><?xml version="1.0" encoding="utf-8"?>
-<w:hdr xmlns:wpc="http://schemas.microsoft.com/office/word/2010/wordprocessingCanvas" xmlns:cx="http://schemas.microsoft.com/office/drawing/2014/chartex" xmlns:cx1="http://schemas.microsoft.com/office/drawing/2015/9/8/chartex" xmlns:cx2="http://schemas.microsoft.com/office/drawing/2015/10/21/chartex" xmlns:cx3="http://schemas.microsoft.com/office/drawing/2016/5/9/chartex" xmlns:cx4="http://schemas.microsoft.com/office/drawing/2016/5/10/chartex" xmlns:cx5="http://schemas.microsoft.com/office/drawing/2016/5/11/chartex" xmlns:cx6="http://schemas.microsoft.com/office/drawing/2016/5/12/chartex" xmlns:cx7="http://schemas.microsoft.com/office/drawing/2016/5/13/chartex" xmlns:cx8="http://schemas.microsoft.com/office/drawing/2016/5/14/chartex" xmlns:mc="http://schemas.openxmlformats.org/markup-compatibility/2006" xmlns:aink="http://schemas.microsoft.com/office/drawing/2016/ink" xmlns:am3d="http://schemas.microsoft.com/office/drawing/2017/model3d" xmlns:o="urn:schemas-microsoft-com:office:office" xmlns:r="http://schemas.openxmlformats.org/officeDocument/2006/relationships" xmlns:m="http://schemas.openxmlformats.org/officeDocument/2006/math" xmlns:v="urn:schemas-microsoft-com:vml" xmlns:wp14="http://schemas.microsoft.com/office/word/2010/wordprocessingDrawing" xmlns:wp="http://schemas.openxmlformats.org/drawingml/2006/wordprocessingDrawing" xmlns:w10="urn:schemas-microsoft-com:office:word" xmlns:w="http://schemas.openxmlformats.org/wordprocessingml/2006/main" xmlns:w14="http://schemas.microsoft.com/office/word/2010/wordml" xmlns:w15="http://schemas.microsoft.com/office/word/2012/wordml" xmlns:w16cex="http://schemas.microsoft.com/office/word/2018/wordml/cex" xmlns:w16cid="http://schemas.microsoft.com/office/word/2016/wordml/cid" xmlns:w16="http://schemas.microsoft.com/office/word/2018/wordml" xmlns:w16sdtdh="http://schemas.microsoft.com/office/word/2020/wordml/sdtdatahash" xmlns:w16se="http://schemas.microsoft.com/office/word/2015/wordml/symex" xmlns:wpg="http://schemas.microsoft.com/office/word/2010/wordprocessingGroup" xmlns:wpi="http://schemas.microsoft.com/office/word/2010/wordprocessingInk" xmlns:wne="http://schemas.microsoft.com/office/word/2006/wordml" xmlns:wps="http://schemas.microsoft.com/office/word/2010/wordprocessingShape" mc:Ignorable="w14 w15 w16se w16cid w16 w16cex w16sdtdh wp14">
+<w:hdr xmlns:wpc="http://schemas.microsoft.com/office/word/2010/wordprocessingCanvas" xmlns:cx="http://schemas.microsoft.com/office/drawing/2014/chartex" xmlns:cx1="http://schemas.microsoft.com/office/drawing/2015/9/8/chartex" xmlns:cx2="http://schemas.microsoft.com/office/drawing/2015/10/21/chartex" xmlns:cx3="http://schemas.microsoft.com/office/drawing/2016/5/9/chartex" xmlns:cx4="http://schemas.microsoft.com/office/drawing/2016/5/10/chartex" xmlns:cx5="http://schemas.microsoft.com/office/drawing/2016/5/11/chartex" xmlns:cx6="http://schemas.microsoft.com/office/drawing/2016/5/12/chartex" xmlns:cx7="http://schemas.microsoft.com/office/drawing/2016/5/13/chartex" xmlns:cx8="http://schemas.microsoft.com/office/drawing/2016/5/14/chartex" xmlns:mc="http://schemas.openxmlformats.org/markup-compatibility/2006" xmlns:aink="http://schemas.microsoft.com/office/drawing/2016/ink" xmlns:am3d="http://schemas.microsoft.com/office/drawing/2017/model3d" xmlns:o="urn:schemas-microsoft-com:office:office" xmlns:oel="http://schemas.microsoft.com/office/2019/extlst" xmlns:r="http://schemas.openxmlformats.org/officeDocument/2006/relationships" xmlns:m="http://schemas.openxmlformats.org/officeDocument/2006/math" xmlns:v="urn:schemas-microsoft-com:vml" xmlns:wp14="http://schemas.microsoft.com/office/word/2010/wordprocessingDrawing" xmlns:wp="http://schemas.openxmlformats.org/drawingml/2006/wordprocessingDrawing" xmlns:w10="urn:schemas-microsoft-com:office:word" xmlns:w="http://schemas.openxmlformats.org/wordprocessingml/2006/main" xmlns:w14="http://schemas.microsoft.com/office/word/2010/wordml" xmlns:w15="http://schemas.microsoft.com/office/word/2012/wordml" xmlns:w16cex="http://schemas.microsoft.com/office/word/2018/wordml/cex" xmlns:w16cid="http://schemas.microsoft.com/office/word/2016/wordml/cid" xmlns:w16="http://schemas.microsoft.com/office/word/2018/wordml" xmlns:w16sdtdh="http://schemas.microsoft.com/office/word/2020/wordml/sdtdatahash" xmlns:w16se="http://schemas.microsoft.com/office/word/2015/wordml/symex" xmlns:wpg="http://schemas.microsoft.com/office/word/2010/wordprocessingGroup" xmlns:wpi="http://schemas.microsoft.com/office/word/2010/wordprocessingInk" xmlns:wne="http://schemas.microsoft.com/office/word/2006/wordml" xmlns:wps="http://schemas.microsoft.com/office/word/2010/wordprocessingShape" mc:Ignorable="w14 w15 w16se w16cid w16 w16cex w16sdtdh wp14">
   <w:p>
     <w:r>
       <w:t>ATMS/OCN/ESS 588 Global Carbon Cycle and Climate</w:t>
@@ -1620,7 +1176,7 @@
 </file>
 
 <file path=word/numbering.xml><?xml version="1.0" encoding="utf-8"?>
-<w:numbering xmlns:wpc="http://schemas.microsoft.com/office/word/2010/wordprocessingCanvas" xmlns:cx="http://schemas.microsoft.com/office/drawing/2014/chartex" xmlns:cx1="http://schemas.microsoft.com/office/drawing/2015/9/8/chartex" xmlns:cx2="http://schemas.microsoft.com/office/drawing/2015/10/21/chartex" xmlns:cx3="http://schemas.microsoft.com/office/drawing/2016/5/9/chartex" xmlns:cx4="http://schemas.microsoft.com/office/drawing/2016/5/10/chartex" xmlns:cx5="http://schemas.microsoft.com/office/drawing/2016/5/11/chartex" xmlns:cx6="http://schemas.microsoft.com/office/drawing/2016/5/12/chartex" xmlns:cx7="http://schemas.microsoft.com/office/drawing/2016/5/13/chartex" xmlns:cx8="http://schemas.microsoft.com/office/drawing/2016/5/14/chartex" xmlns:mc="http://schemas.openxmlformats.org/markup-compatibility/2006" xmlns:aink="http://schemas.microsoft.com/office/drawing/2016/ink" xmlns:am3d="http://schemas.microsoft.com/office/drawing/2017/model3d" xmlns:o="urn:schemas-microsoft-com:office:office" xmlns:r="http://schemas.openxmlformats.org/officeDocument/2006/relationships" xmlns:m="http://schemas.openxmlformats.org/officeDocument/2006/math" xmlns:v="urn:schemas-microsoft-com:vml" xmlns:wp14="http://schemas.microsoft.com/office/word/2010/wordprocessingDrawing" xmlns:wp="http://schemas.openxmlformats.org/drawingml/2006/wordprocessingDrawing" xmlns:w10="urn:schemas-microsoft-com:office:word" xmlns:w="http://schemas.openxmlformats.org/wordprocessingml/2006/main" xmlns:w14="http://schemas.microsoft.com/office/word/2010/wordml" xmlns:w15="http://schemas.microsoft.com/office/word/2012/wordml" xmlns:w16cex="http://schemas.microsoft.com/office/word/2018/wordml/cex" xmlns:w16cid="http://schemas.microsoft.com/office/word/2016/wordml/cid" xmlns:w16="http://schemas.microsoft.com/office/word/2018/wordml" xmlns:w16sdtdh="http://schemas.microsoft.com/office/word/2020/wordml/sdtdatahash" xmlns:w16se="http://schemas.microsoft.com/office/word/2015/wordml/symex" xmlns:wpg="http://schemas.microsoft.com/office/word/2010/wordprocessingGroup" xmlns:wpi="http://schemas.microsoft.com/office/word/2010/wordprocessingInk" xmlns:wne="http://schemas.microsoft.com/office/word/2006/wordml" xmlns:wps="http://schemas.microsoft.com/office/word/2010/wordprocessingShape" mc:Ignorable="w14 w15 w16se w16cid w16 w16cex w16sdtdh wp14">
+<w:numbering xmlns:wpc="http://schemas.microsoft.com/office/word/2010/wordprocessingCanvas" xmlns:cx="http://schemas.microsoft.com/office/drawing/2014/chartex" xmlns:cx1="http://schemas.microsoft.com/office/drawing/2015/9/8/chartex" xmlns:cx2="http://schemas.microsoft.com/office/drawing/2015/10/21/chartex" xmlns:cx3="http://schemas.microsoft.com/office/drawing/2016/5/9/chartex" xmlns:cx4="http://schemas.microsoft.com/office/drawing/2016/5/10/chartex" xmlns:cx5="http://schemas.microsoft.com/office/drawing/2016/5/11/chartex" xmlns:cx6="http://schemas.microsoft.com/office/drawing/2016/5/12/chartex" xmlns:cx7="http://schemas.microsoft.com/office/drawing/2016/5/13/chartex" xmlns:cx8="http://schemas.microsoft.com/office/drawing/2016/5/14/chartex" xmlns:mc="http://schemas.openxmlformats.org/markup-compatibility/2006" xmlns:aink="http://schemas.microsoft.com/office/drawing/2016/ink" xmlns:am3d="http://schemas.microsoft.com/office/drawing/2017/model3d" xmlns:o="urn:schemas-microsoft-com:office:office" xmlns:oel="http://schemas.microsoft.com/office/2019/extlst" xmlns:r="http://schemas.openxmlformats.org/officeDocument/2006/relationships" xmlns:m="http://schemas.openxmlformats.org/officeDocument/2006/math" xmlns:v="urn:schemas-microsoft-com:vml" xmlns:wp14="http://schemas.microsoft.com/office/word/2010/wordprocessingDrawing" xmlns:wp="http://schemas.openxmlformats.org/drawingml/2006/wordprocessingDrawing" xmlns:w10="urn:schemas-microsoft-com:office:word" xmlns:w="http://schemas.openxmlformats.org/wordprocessingml/2006/main" xmlns:w14="http://schemas.microsoft.com/office/word/2010/wordml" xmlns:w15="http://schemas.microsoft.com/office/word/2012/wordml" xmlns:w16cex="http://schemas.microsoft.com/office/word/2018/wordml/cex" xmlns:w16cid="http://schemas.microsoft.com/office/word/2016/wordml/cid" xmlns:w16="http://schemas.microsoft.com/office/word/2018/wordml" xmlns:w16sdtdh="http://schemas.microsoft.com/office/word/2020/wordml/sdtdatahash" xmlns:w16se="http://schemas.microsoft.com/office/word/2015/wordml/symex" xmlns:wpg="http://schemas.microsoft.com/office/word/2010/wordprocessingGroup" xmlns:wpi="http://schemas.microsoft.com/office/word/2010/wordprocessingInk" xmlns:wne="http://schemas.microsoft.com/office/word/2006/wordml" xmlns:wps="http://schemas.microsoft.com/office/word/2010/wordprocessingShape" mc:Ignorable="w14 w15 w16se w16cid w16 w16cex w16sdtdh wp14">
   <w:abstractNum w:abstractNumId="0" w15:restartNumberingAfterBreak="0">
     <w:nsid w:val="1D9645E7"/>
     <w:multiLevelType w:val="multilevel"/>
@@ -2162,19 +1718,19 @@
       </w:pPr>
     </w:lvl>
   </w:abstractNum>
-  <w:num w:numId="1">
+  <w:num w:numId="1" w16cid:durableId="2081948193">
     <w:abstractNumId w:val="3"/>
   </w:num>
-  <w:num w:numId="2">
+  <w:num w:numId="2" w16cid:durableId="870340566">
     <w:abstractNumId w:val="2"/>
   </w:num>
-  <w:num w:numId="3">
+  <w:num w:numId="3" w16cid:durableId="605696979">
     <w:abstractNumId w:val="1"/>
   </w:num>
-  <w:num w:numId="4">
+  <w:num w:numId="4" w16cid:durableId="1949655085">
     <w:abstractNumId w:val="4"/>
   </w:num>
-  <w:num w:numId="5">
+  <w:num w:numId="5" w16cid:durableId="1021510674">
     <w:abstractNumId w:val="0"/>
   </w:num>
 </w:numbering>
@@ -2579,6 +2135,7 @@
   <w:style w:type="character" w:default="1" w:styleId="DefaultParagraphFont">
     <w:name w:val="Default Paragraph Font"/>
     <w:uiPriority w:val="1"/>
+    <w:semiHidden/>
     <w:unhideWhenUsed/>
   </w:style>
   <w:style w:type="table" w:default="1" w:styleId="TableNormal">

</xml_diff>